<commit_message>
Added the use of cuda_env.py file
Added the use of cuda_env.py file of the /_inductor/codegen/cuda
</commit_message>
<xml_diff>
--- a/PyTorch Research (TorchInductor Cuda Backend)/TorchInductor CUDA Backend.docx
+++ b/PyTorch Research (TorchInductor Cuda Backend)/TorchInductor CUDA Backend.docx
@@ -1,6 +1,6 @@
 
 <file path=word/document.xml><?xml version="1.0" encoding="utf-8"?>
-<w:document xmlns:wpc="http://schemas.microsoft.com/office/word/2010/wordprocessingCanvas" xmlns:cx="http://schemas.microsoft.com/office/drawing/2014/chartex" xmlns:mc="http://schemas.openxmlformats.org/markup-compatibility/2006" xmlns:o="urn:schemas-microsoft-com:office:office" xmlns:r="http://schemas.openxmlformats.org/officeDocument/2006/relationships" xmlns:m="http://schemas.openxmlformats.org/officeDocument/2006/math" xmlns:v="urn:schemas-microsoft-com:vml" xmlns:wp14="http://schemas.microsoft.com/office/word/2010/wordprocessingDrawing" xmlns:wp="http://schemas.openxmlformats.org/drawingml/2006/wordprocessingDrawing" xmlns:w10="urn:schemas-microsoft-com:office:word" xmlns:w="http://schemas.openxmlformats.org/wordprocessingml/2006/main" xmlns:w14="http://schemas.microsoft.com/office/word/2010/wordml" xmlns:w15="http://schemas.microsoft.com/office/word/2012/wordml" xmlns:w16se="http://schemas.microsoft.com/office/word/2015/wordml/symex" xmlns:wpg="http://schemas.microsoft.com/office/word/2010/wordprocessingGroup" xmlns:wpi="http://schemas.microsoft.com/office/word/2010/wordprocessingInk" xmlns:wne="http://schemas.microsoft.com/office/word/2006/wordml" xmlns:wps="http://schemas.microsoft.com/office/word/2010/wordprocessingShape" mc:Ignorable="w14 w15 w16se wp14">
+<w:document xmlns:wpc="http://schemas.microsoft.com/office/word/2010/wordprocessingCanvas" xmlns:mc="http://schemas.openxmlformats.org/markup-compatibility/2006" xmlns:o="urn:schemas-microsoft-com:office:office" xmlns:r="http://schemas.openxmlformats.org/officeDocument/2006/relationships" xmlns:m="http://schemas.openxmlformats.org/officeDocument/2006/math" xmlns:v="urn:schemas-microsoft-com:vml" xmlns:wp14="http://schemas.microsoft.com/office/word/2010/wordprocessingDrawing" xmlns:wp="http://schemas.openxmlformats.org/drawingml/2006/wordprocessingDrawing" xmlns:w10="urn:schemas-microsoft-com:office:word" xmlns:w="http://schemas.openxmlformats.org/wordprocessingml/2006/main" xmlns:w14="http://schemas.microsoft.com/office/word/2010/wordml" xmlns:w15="http://schemas.microsoft.com/office/word/2012/wordml" xmlns:wpg="http://schemas.microsoft.com/office/word/2010/wordprocessingGroup" xmlns:wpi="http://schemas.microsoft.com/office/word/2010/wordprocessingInk" xmlns:wne="http://schemas.microsoft.com/office/word/2006/wordml" xmlns:wps="http://schemas.microsoft.com/office/word/2010/wordprocessingShape" mc:Ignorable="w14 w15 wp14">
   <w:body>
     <w:p>
       <w:pPr>
@@ -26,8 +26,13 @@
     </w:p>
     <w:p/>
     <w:p>
-      <w:r>
-        <w:t>import torch</w:t>
+      <w:proofErr w:type="gramStart"/>
+      <w:r>
+        <w:t>import</w:t>
+      </w:r>
+      <w:proofErr w:type="gramEnd"/>
+      <w:r>
+        <w:t xml:space="preserve"> torch</w:t>
       </w:r>
     </w:p>
     <w:p>
@@ -35,20 +40,191 @@
         <w:t>@</w:t>
       </w:r>
       <w:proofErr w:type="spellStart"/>
+      <w:r>
+        <w:t>torch.compile</w:t>
+      </w:r>
+      <w:proofErr w:type="spellEnd"/>
+      <w:r>
+        <w:t xml:space="preserve">                  </w:t>
+      </w:r>
+    </w:p>
+    <w:p>
+      <w:proofErr w:type="spellStart"/>
       <w:proofErr w:type="gramStart"/>
       <w:r>
+        <w:t>def</w:t>
+      </w:r>
+      <w:proofErr w:type="spellEnd"/>
+      <w:proofErr w:type="gramEnd"/>
+      <w:r>
+        <w:t xml:space="preserve"> </w:t>
+      </w:r>
+      <w:proofErr w:type="spellStart"/>
+      <w:r>
+        <w:t>matmul_model</w:t>
+      </w:r>
+      <w:proofErr w:type="spellEnd"/>
+      <w:r>
+        <w:t>(A, B):</w:t>
+      </w:r>
+    </w:p>
+    <w:p>
+      <w:r>
+        <w:t xml:space="preserve">    </w:t>
+      </w:r>
+      <w:proofErr w:type="gramStart"/>
+      <w:r>
+        <w:t>return</w:t>
+      </w:r>
+      <w:proofErr w:type="gramEnd"/>
+      <w:r>
+        <w:t xml:space="preserve"> A @ B</w:t>
+      </w:r>
+    </w:p>
+    <w:p/>
+    <w:p>
+      <w:r>
+        <w:t xml:space="preserve">The code defines a simple matrix multiplication model using </w:t>
+      </w:r>
+      <w:proofErr w:type="spellStart"/>
+      <w:r>
+        <w:t>PyTorch’s</w:t>
+      </w:r>
+      <w:proofErr w:type="spellEnd"/>
+      <w:r>
+        <w:t xml:space="preserve"> new </w:t>
+      </w:r>
+      <w:proofErr w:type="spellStart"/>
+      <w:r>
+        <w:t>torch.</w:t>
+      </w:r>
+      <w:r>
+        <w:t>compile</w:t>
+      </w:r>
+      <w:proofErr w:type="spellEnd"/>
+      <w:r>
+        <w:t xml:space="preserve"> feature. It is a part of </w:t>
+      </w:r>
+      <w:proofErr w:type="spellStart"/>
+      <w:r>
+        <w:t>PyTorch’s</w:t>
+      </w:r>
+      <w:proofErr w:type="spellEnd"/>
+      <w:r>
+        <w:t xml:space="preserve"> compiler stack introduced in version 2.0.</w:t>
+      </w:r>
+    </w:p>
+    <w:p/>
+    <w:p>
+      <w:r>
+        <w:t>In the code above @</w:t>
+      </w:r>
+      <w:proofErr w:type="spellStart"/>
+      <w:r>
         <w:t>torch.compile</w:t>
       </w:r>
       <w:proofErr w:type="spellEnd"/>
+      <w:r>
+        <w:t xml:space="preserve"> is a decorator that tells </w:t>
+      </w:r>
+      <w:proofErr w:type="spellStart"/>
+      <w:r>
+        <w:t>PyTorch</w:t>
+      </w:r>
+      <w:proofErr w:type="spellEnd"/>
+      <w:r>
+        <w:t xml:space="preserve"> to compile the function using </w:t>
+      </w:r>
+      <w:proofErr w:type="spellStart"/>
+      <w:r>
+        <w:t>TorchDynamo</w:t>
+      </w:r>
+      <w:proofErr w:type="spellEnd"/>
+      <w:r>
+        <w:t>.</w:t>
+      </w:r>
+    </w:p>
+    <w:p>
+      <w:r>
+        <w:t xml:space="preserve">This improves the performance of </w:t>
+      </w:r>
+      <w:proofErr w:type="spellStart"/>
+      <w:r>
+        <w:t>PyTorch</w:t>
+      </w:r>
+      <w:proofErr w:type="spellEnd"/>
+      <w:r>
+        <w:t xml:space="preserve"> code by transforming it into a graph and optimizing it under the hood through backend compilers like </w:t>
+      </w:r>
+      <w:proofErr w:type="spellStart"/>
+      <w:r>
+        <w:t>TorchInductor</w:t>
+      </w:r>
+      <w:proofErr w:type="spellEnd"/>
+      <w:r>
+        <w:t>, TVM, XLA</w:t>
+      </w:r>
+      <w:r>
+        <w:t>, etc.</w:t>
+      </w:r>
+    </w:p>
+    <w:p/>
+    <w:p>
+      <w:proofErr w:type="gramStart"/>
+      <w:r>
+        <w:t>result</w:t>
+      </w:r>
       <w:proofErr w:type="gramEnd"/>
       <w:r>
-        <w:t xml:space="preserve">                  </w:t>
-      </w:r>
-    </w:p>
-    <w:p>
-      <w:proofErr w:type="spellStart"/>
-      <w:r>
-        <w:t>def</w:t>
+        <w:t xml:space="preserve"> = </w:t>
+      </w:r>
+      <w:proofErr w:type="spellStart"/>
+      <w:r>
+        <w:t>matmul_model</w:t>
+      </w:r>
+      <w:proofErr w:type="spellEnd"/>
+      <w:r>
+        <w:t>(A, B)</w:t>
+      </w:r>
+    </w:p>
+    <w:p>
+      <w:r>
+        <w:t>The above call triggers a compilation and optimization pipeline.</w:t>
+      </w:r>
+    </w:p>
+    <w:p/>
+    <w:p>
+      <w:pPr>
+        <w:pStyle w:val="Heading1"/>
+        <w:rPr>
+          <w:b/>
+          <w:bCs/>
+        </w:rPr>
+      </w:pPr>
+      <w:proofErr w:type="spellStart"/>
+      <w:r>
+        <w:t>TorchDynamo</w:t>
+      </w:r>
+      <w:proofErr w:type="spellEnd"/>
+      <w:r>
+        <w:t>:</w:t>
+      </w:r>
+    </w:p>
+    <w:p>
+      <w:proofErr w:type="spellStart"/>
+      <w:r>
+        <w:t>TorchDynamo</w:t>
+      </w:r>
+      <w:proofErr w:type="spellEnd"/>
+      <w:r>
+        <w:t xml:space="preserve"> intercepts th</w:t>
+      </w:r>
+      <w:r>
+        <w:t xml:space="preserve">is python function call. Meaning it replaces the </w:t>
+      </w:r>
+      <w:proofErr w:type="spellStart"/>
+      <w:r>
+        <w:t>orignal</w:t>
       </w:r>
       <w:proofErr w:type="spellEnd"/>
       <w:r>
@@ -56,11 +232,43 @@
       </w:r>
       <w:proofErr w:type="spellStart"/>
       <w:r>
-        <w:t>matmul_</w:t>
-      </w:r>
+        <w:t>matmul_model</w:t>
+      </w:r>
+      <w:proofErr w:type="spellEnd"/>
+      <w:r>
+        <w:t xml:space="preserve"> function with a wrapper created by </w:t>
+      </w:r>
+      <w:proofErr w:type="spellStart"/>
+      <w:r>
+        <w:t>TorchDynamo</w:t>
+      </w:r>
+      <w:proofErr w:type="spellEnd"/>
+      <w:r>
+        <w:t xml:space="preserve">. This wrapper captures the python </w:t>
+      </w:r>
+      <w:proofErr w:type="spellStart"/>
+      <w:r>
+        <w:t>bytecode</w:t>
+      </w:r>
+      <w:proofErr w:type="spellEnd"/>
+      <w:r>
+        <w:t xml:space="preserve"> </w:t>
+      </w:r>
+      <w:r>
+        <w:t xml:space="preserve">being executed inside the function. It tracks all </w:t>
+      </w:r>
+      <w:proofErr w:type="spellStart"/>
+      <w:r>
+        <w:t>PyTorch</w:t>
+      </w:r>
+      <w:proofErr w:type="spellEnd"/>
+      <w:r>
+        <w:t xml:space="preserve"> operations (A@ B becomes </w:t>
+      </w:r>
+      <w:proofErr w:type="spellStart"/>
       <w:proofErr w:type="gramStart"/>
       <w:r>
-        <w:t>model</w:t>
+        <w:t>torch.matmul</w:t>
       </w:r>
       <w:proofErr w:type="spellEnd"/>
       <w:r>
@@ -68,206 +276,7 @@
       </w:r>
       <w:proofErr w:type="gramEnd"/>
       <w:r>
-        <w:t>A, B):</w:t>
-      </w:r>
-    </w:p>
-    <w:p>
-      <w:r>
-        <w:t xml:space="preserve">    return A @ B</w:t>
-      </w:r>
-    </w:p>
-    <w:p/>
-    <w:p>
-      <w:r>
-        <w:t xml:space="preserve">The code defines a simple matrix multiplication model using </w:t>
-      </w:r>
-      <w:proofErr w:type="spellStart"/>
-      <w:r>
-        <w:t>PyTorch’s</w:t>
-      </w:r>
-      <w:proofErr w:type="spellEnd"/>
-      <w:r>
-        <w:t xml:space="preserve"> new </w:t>
-      </w:r>
-      <w:proofErr w:type="spellStart"/>
-      <w:proofErr w:type="gramStart"/>
-      <w:r>
-        <w:t>torch.</w:t>
-      </w:r>
-      <w:r>
-        <w:t>compile</w:t>
-      </w:r>
-      <w:proofErr w:type="spellEnd"/>
-      <w:proofErr w:type="gramEnd"/>
-      <w:r>
-        <w:t xml:space="preserve"> feature. It is a part of </w:t>
-      </w:r>
-      <w:proofErr w:type="spellStart"/>
-      <w:r>
-        <w:t>PyTorch’s</w:t>
-      </w:r>
-      <w:proofErr w:type="spellEnd"/>
-      <w:r>
-        <w:t xml:space="preserve"> compiler stack introduced in version 2.0.</w:t>
-      </w:r>
-    </w:p>
-    <w:p/>
-    <w:p>
-      <w:r>
-        <w:t>In the code above @</w:t>
-      </w:r>
-      <w:proofErr w:type="spellStart"/>
-      <w:proofErr w:type="gramStart"/>
-      <w:r>
-        <w:t>torch.compile</w:t>
-      </w:r>
-      <w:proofErr w:type="spellEnd"/>
-      <w:proofErr w:type="gramEnd"/>
-      <w:r>
-        <w:t xml:space="preserve"> is a decorator that tells </w:t>
-      </w:r>
-      <w:proofErr w:type="spellStart"/>
-      <w:r>
-        <w:t>PyTorch</w:t>
-      </w:r>
-      <w:proofErr w:type="spellEnd"/>
-      <w:r>
-        <w:t xml:space="preserve"> to compile the function using </w:t>
-      </w:r>
-      <w:proofErr w:type="spellStart"/>
-      <w:r>
-        <w:t>TorchDynamo</w:t>
-      </w:r>
-      <w:proofErr w:type="spellEnd"/>
-      <w:r>
-        <w:t>.</w:t>
-      </w:r>
-    </w:p>
-    <w:p>
-      <w:r>
-        <w:t xml:space="preserve">This improves the performance of </w:t>
-      </w:r>
-      <w:proofErr w:type="spellStart"/>
-      <w:r>
-        <w:t>PyTorch</w:t>
-      </w:r>
-      <w:proofErr w:type="spellEnd"/>
-      <w:r>
-        <w:t xml:space="preserve"> code by transforming it into a graph and optimizing it under the hood through backend compilers like </w:t>
-      </w:r>
-      <w:proofErr w:type="spellStart"/>
-      <w:r>
-        <w:t>TorchInductor</w:t>
-      </w:r>
-      <w:proofErr w:type="spellEnd"/>
-      <w:r>
-        <w:t>, TVM, XLA</w:t>
-      </w:r>
-      <w:r>
-        <w:t>, etc.</w:t>
-      </w:r>
-    </w:p>
-    <w:p/>
-    <w:p>
-      <w:r>
-        <w:t xml:space="preserve">result = </w:t>
-      </w:r>
-      <w:proofErr w:type="spellStart"/>
-      <w:r>
-        <w:t>matmul_</w:t>
-      </w:r>
-      <w:proofErr w:type="gramStart"/>
-      <w:r>
-        <w:t>model</w:t>
-      </w:r>
-      <w:proofErr w:type="spellEnd"/>
-      <w:r>
-        <w:t>(</w:t>
-      </w:r>
-      <w:proofErr w:type="gramEnd"/>
-      <w:r>
-        <w:t>A, B)</w:t>
-      </w:r>
-    </w:p>
-    <w:p>
-      <w:r>
-        <w:t>The above call triggers a compilation and optimization pipeline.</w:t>
-      </w:r>
-    </w:p>
-    <w:p/>
-    <w:p>
-      <w:pPr>
-        <w:pStyle w:val="Heading1"/>
-        <w:rPr>
-          <w:b/>
-          <w:bCs/>
-        </w:rPr>
-      </w:pPr>
-      <w:proofErr w:type="spellStart"/>
-      <w:r>
-        <w:t>TorchDynamo</w:t>
-      </w:r>
-      <w:proofErr w:type="spellEnd"/>
-      <w:r>
-        <w:t>:</w:t>
-      </w:r>
-    </w:p>
-    <w:p>
-      <w:proofErr w:type="spellStart"/>
-      <w:r>
-        <w:t>TorchDynamo</w:t>
-      </w:r>
-      <w:proofErr w:type="spellEnd"/>
-      <w:r>
-        <w:t xml:space="preserve"> intercepts th</w:t>
-      </w:r>
-      <w:r>
-        <w:t xml:space="preserve">is python function call. Meaning it replaces the </w:t>
-      </w:r>
-      <w:proofErr w:type="spellStart"/>
-      <w:r>
-        <w:t>orignal</w:t>
-      </w:r>
-      <w:proofErr w:type="spellEnd"/>
-      <w:r>
-        <w:t xml:space="preserve"> </w:t>
-      </w:r>
-      <w:proofErr w:type="spellStart"/>
-      <w:r>
-        <w:t>matmul_model</w:t>
-      </w:r>
-      <w:proofErr w:type="spellEnd"/>
-      <w:r>
-        <w:t xml:space="preserve"> function with a wrapper created by </w:t>
-      </w:r>
-      <w:proofErr w:type="spellStart"/>
-      <w:r>
-        <w:t>TorchDynamo</w:t>
-      </w:r>
-      <w:proofErr w:type="spellEnd"/>
-      <w:r>
-        <w:t xml:space="preserve">. This wrapper captures the python bytecode </w:t>
-      </w:r>
-      <w:r>
-        <w:t xml:space="preserve">being executed inside the function. It tracks all </w:t>
-      </w:r>
-      <w:proofErr w:type="spellStart"/>
-      <w:r>
-        <w:t>PyTorch</w:t>
-      </w:r>
-      <w:proofErr w:type="spellEnd"/>
-      <w:r>
-        <w:t xml:space="preserve"> operations (A@ B becomes </w:t>
-      </w:r>
-      <w:proofErr w:type="spellStart"/>
-      <w:proofErr w:type="gramStart"/>
-      <w:r>
-        <w:t>torch.matmul</w:t>
-      </w:r>
-      <w:proofErr w:type="spellEnd"/>
-      <w:proofErr w:type="gramEnd"/>
-      <w:r>
-        <w:t xml:space="preserve">(A,B) internally). And </w:t>
+        <w:t xml:space="preserve">A,B) internally). And </w:t>
       </w:r>
       <w:r>
         <w:t>it also builds a computation graph (IR) of the operations.</w:t>
@@ -305,16 +314,24 @@
         <w:rPr>
           <w:rFonts w:ascii="Aptos" w:eastAsia="Aptos" w:hAnsi="Aptos" w:cs="Aptos"/>
         </w:rPr>
-        <w:t>torch_dynamo_wrapper</w:t>
-      </w:r>
-      <w:proofErr w:type="spellEnd"/>
+        <w:t>torch_dynamo_</w:t>
+      </w:r>
+      <w:proofErr w:type="gramStart"/>
       <w:r>
         <w:rPr>
           <w:rFonts w:ascii="Aptos" w:eastAsia="Aptos" w:hAnsi="Aptos" w:cs="Aptos"/>
         </w:rPr>
+        <w:t>wrapper</w:t>
+      </w:r>
+      <w:proofErr w:type="spellEnd"/>
+      <w:r>
+        <w:rPr>
+          <w:rFonts w:ascii="Aptos" w:eastAsia="Aptos" w:hAnsi="Aptos" w:cs="Aptos"/>
+        </w:rPr>
         <w:t>(</w:t>
       </w:r>
       <w:proofErr w:type="spellStart"/>
+      <w:proofErr w:type="gramEnd"/>
       <w:r>
         <w:rPr>
           <w:rFonts w:ascii="Aptos" w:eastAsia="Aptos" w:hAnsi="Aptos" w:cs="Aptos"/>
@@ -518,6 +535,7 @@
         <w:spacing w:before="240" w:after="240"/>
       </w:pPr>
       <w:proofErr w:type="spellStart"/>
+      <w:proofErr w:type="gramStart"/>
       <w:r>
         <w:rPr>
           <w:b/>
@@ -526,6 +544,7 @@
         <w:t>compile_fx</w:t>
       </w:r>
       <w:proofErr w:type="spellEnd"/>
+      <w:proofErr w:type="gramEnd"/>
       <w:r>
         <w:rPr>
           <w:b/>
@@ -588,7 +607,7 @@
       <w:r>
         <w:rPr>
           <w:noProof/>
-          <w:lang w:val="en-IN" w:eastAsia="en-IN"/>
+          <w:lang w:eastAsia="en-US"/>
         </w:rPr>
         <w:drawing>
           <wp:inline distT="0" distB="0" distL="0" distR="0" wp14:anchorId="67C493FA" wp14:editId="4ABCE92B">
@@ -699,20 +718,23 @@
         <w:t xml:space="preserve">, </w:t>
       </w:r>
       <w:proofErr w:type="spellStart"/>
+      <w:r>
+        <w:t>aten.relu</w:t>
+      </w:r>
+      <w:proofErr w:type="spellEnd"/>
+      <w:r>
+        <w:t xml:space="preserve">, etc. </w:t>
+      </w:r>
+      <w:r>
+        <w:t xml:space="preserve"> </w:t>
+      </w:r>
       <w:proofErr w:type="gramStart"/>
       <w:r>
-        <w:t>aten.relu</w:t>
-      </w:r>
-      <w:proofErr w:type="spellEnd"/>
+        <w:t>into</w:t>
+      </w:r>
       <w:proofErr w:type="gramEnd"/>
       <w:r>
-        <w:t xml:space="preserve">, etc. </w:t>
-      </w:r>
-      <w:r>
-        <w:t xml:space="preserve"> </w:t>
-      </w:r>
-      <w:r>
-        <w:t xml:space="preserve">into lower level IR that will eventually turn into CUDA kernels: 1. </w:t>
+        <w:t xml:space="preserve"> lower level IR that will eventually turn into CUDA kernels: 1. </w:t>
       </w:r>
       <w:r>
         <w:t>Dispatcher based lowering and 2. Pattern-matching based lowering</w:t>
@@ -739,28 +761,33 @@
         <w:t xml:space="preserve">This is the default one to one lowering of a single </w:t>
       </w:r>
       <w:proofErr w:type="spellStart"/>
+      <w:proofErr w:type="gramStart"/>
       <w:r>
         <w:t>aten</w:t>
       </w:r>
       <w:proofErr w:type="spellEnd"/>
+      <w:proofErr w:type="gramEnd"/>
       <w:r>
         <w:t xml:space="preserve"> operator into an IR node. The operator is decorated with @</w:t>
       </w:r>
       <w:proofErr w:type="spellStart"/>
       <w:r>
-        <w:t>register_lowering</w:t>
+        <w:t>register_</w:t>
+      </w:r>
+      <w:proofErr w:type="gramStart"/>
+      <w:r>
+        <w:t>lowering</w:t>
       </w:r>
       <w:proofErr w:type="spellEnd"/>
       <w:r>
         <w:t>(</w:t>
       </w:r>
       <w:proofErr w:type="spellStart"/>
-      <w:proofErr w:type="gramStart"/>
+      <w:proofErr w:type="gramEnd"/>
       <w:r>
         <w:t>aten.op</w:t>
       </w:r>
       <w:proofErr w:type="spellEnd"/>
-      <w:proofErr w:type="gramEnd"/>
       <w:r>
         <w:t>)</w:t>
       </w:r>
@@ -785,7 +812,7 @@
       <w:r>
         <w:rPr>
           <w:noProof/>
-          <w:lang w:val="en-IN" w:eastAsia="en-IN"/>
+          <w:lang w:eastAsia="en-US"/>
         </w:rPr>
         <w:drawing>
           <wp:inline distT="0" distB="0" distL="0" distR="0" wp14:anchorId="40F9FB27" wp14:editId="33ED64EC">
@@ -923,6 +950,7 @@
         </w:rPr>
       </w:pPr>
       <w:proofErr w:type="spellStart"/>
+      <w:proofErr w:type="gramStart"/>
       <w:r>
         <w:rPr>
           <w:b/>
@@ -931,20 +959,57 @@
         <w:t>def</w:t>
       </w:r>
       <w:proofErr w:type="spellEnd"/>
-      <w:r>
-        <w:rPr>
-          <w:b/>
-          <w:bCs/>
-        </w:rPr>
-        <w:t xml:space="preserve"> avg_pool2</w:t>
-      </w:r>
+      <w:proofErr w:type="gramEnd"/>
+      <w:r>
+        <w:rPr>
+          <w:b/>
+          <w:bCs/>
+        </w:rPr>
+        <w:t xml:space="preserve"> avg_pool2d( x, </w:t>
+      </w:r>
+    </w:p>
+    <w:p>
+      <w:pPr>
+        <w:pStyle w:val="ListParagraph"/>
+        <w:spacing w:before="240" w:after="240"/>
+        <w:rPr>
+          <w:b/>
+          <w:bCs/>
+        </w:rPr>
+      </w:pPr>
+      <w:proofErr w:type="spellStart"/>
+      <w:r>
+        <w:rPr>
+          <w:b/>
+          <w:bCs/>
+        </w:rPr>
+        <w:t>kernel_size</w:t>
+      </w:r>
+      <w:proofErr w:type="spellEnd"/>
+      <w:r>
+        <w:rPr>
+          <w:b/>
+          <w:bCs/>
+        </w:rPr>
+        <w:t xml:space="preserve">, </w:t>
+      </w:r>
+    </w:p>
+    <w:p>
+      <w:pPr>
+        <w:pStyle w:val="ListParagraph"/>
+        <w:spacing w:before="240" w:after="240"/>
+        <w:rPr>
+          <w:b/>
+          <w:bCs/>
+        </w:rPr>
+      </w:pPr>
       <w:proofErr w:type="gramStart"/>
       <w:r>
         <w:rPr>
           <w:b/>
           <w:bCs/>
         </w:rPr>
-        <w:t>d( x</w:t>
+        <w:t>stride</w:t>
       </w:r>
       <w:proofErr w:type="gramEnd"/>
       <w:r>
@@ -952,7 +1017,7 @@
           <w:b/>
           <w:bCs/>
         </w:rPr>
-        <w:t xml:space="preserve">, </w:t>
+        <w:t xml:space="preserve">=(), </w:t>
       </w:r>
     </w:p>
     <w:p>
@@ -964,46 +1029,13 @@
           <w:bCs/>
         </w:rPr>
       </w:pPr>
-      <w:proofErr w:type="spellStart"/>
-      <w:r>
-        <w:rPr>
-          <w:b/>
-          <w:bCs/>
-        </w:rPr>
-        <w:t>kernel_size</w:t>
-      </w:r>
-      <w:proofErr w:type="spellEnd"/>
-      <w:r>
-        <w:rPr>
-          <w:b/>
-          <w:bCs/>
-        </w:rPr>
-        <w:t xml:space="preserve">, </w:t>
-      </w:r>
-    </w:p>
-    <w:p>
-      <w:pPr>
-        <w:pStyle w:val="ListParagraph"/>
-        <w:spacing w:before="240" w:after="240"/>
-        <w:rPr>
-          <w:b/>
-          <w:bCs/>
-        </w:rPr>
-      </w:pPr>
-      <w:r>
-        <w:rPr>
-          <w:b/>
-          <w:bCs/>
-        </w:rPr>
-        <w:t>stride</w:t>
-      </w:r>
       <w:proofErr w:type="gramStart"/>
       <w:r>
         <w:rPr>
           <w:b/>
           <w:bCs/>
         </w:rPr>
-        <w:t>=(</w:t>
+        <w:t>padding=</w:t>
       </w:r>
       <w:proofErr w:type="gramEnd"/>
       <w:r>
@@ -1011,24 +1043,7 @@
           <w:b/>
           <w:bCs/>
         </w:rPr>
-        <w:t xml:space="preserve">), </w:t>
-      </w:r>
-    </w:p>
-    <w:p>
-      <w:pPr>
-        <w:pStyle w:val="ListParagraph"/>
-        <w:spacing w:before="240" w:after="240"/>
-        <w:rPr>
-          <w:b/>
-          <w:bCs/>
-        </w:rPr>
-      </w:pPr>
-      <w:r>
-        <w:rPr>
-          <w:b/>
-          <w:bCs/>
-        </w:rPr>
-        <w:t xml:space="preserve">padding=0, </w:t>
+        <w:t xml:space="preserve">0, </w:t>
       </w:r>
     </w:p>
     <w:p>
@@ -1135,14 +1150,206 @@
           <w:bCs/>
         </w:rPr>
       </w:pPr>
-      <w:r>
-        <w:rPr>
-          <w:b/>
-          <w:bCs/>
-        </w:rPr>
-        <w:t>return _</w:t>
-      </w:r>
-      <w:proofErr w:type="spellStart"/>
+      <w:proofErr w:type="gramStart"/>
+      <w:r>
+        <w:rPr>
+          <w:b/>
+          <w:bCs/>
+        </w:rPr>
+        <w:t>return</w:t>
+      </w:r>
+      <w:proofErr w:type="gramEnd"/>
+      <w:r>
+        <w:rPr>
+          <w:b/>
+          <w:bCs/>
+        </w:rPr>
+        <w:t xml:space="preserve"> _</w:t>
+      </w:r>
+      <w:proofErr w:type="spellStart"/>
+      <w:r>
+        <w:rPr>
+          <w:b/>
+          <w:bCs/>
+        </w:rPr>
+        <w:t>avg_poolnd</w:t>
+      </w:r>
+      <w:proofErr w:type="spellEnd"/>
+      <w:r>
+        <w:rPr>
+          <w:b/>
+          <w:bCs/>
+        </w:rPr>
+        <w:t xml:space="preserve">( x, </w:t>
+      </w:r>
+      <w:proofErr w:type="spellStart"/>
+      <w:r>
+        <w:rPr>
+          <w:b/>
+          <w:bCs/>
+        </w:rPr>
+        <w:t>kernel_size</w:t>
+      </w:r>
+      <w:proofErr w:type="spellEnd"/>
+      <w:r>
+        <w:rPr>
+          <w:b/>
+          <w:bCs/>
+        </w:rPr>
+        <w:t xml:space="preserve">, stride, padding, </w:t>
+      </w:r>
+      <w:proofErr w:type="spellStart"/>
+      <w:r>
+        <w:rPr>
+          <w:b/>
+          <w:bCs/>
+        </w:rPr>
+        <w:t>ceil_mode</w:t>
+      </w:r>
+      <w:proofErr w:type="spellEnd"/>
+      <w:r>
+        <w:rPr>
+          <w:b/>
+          <w:bCs/>
+        </w:rPr>
+        <w:t xml:space="preserve">, </w:t>
+      </w:r>
+      <w:r>
+        <w:tab/>
+      </w:r>
+      <w:r>
+        <w:tab/>
+      </w:r>
+      <w:r>
+        <w:tab/>
+      </w:r>
+      <w:r>
+        <w:tab/>
+      </w:r>
+      <w:proofErr w:type="spellStart"/>
+      <w:r>
+        <w:rPr>
+          <w:b/>
+          <w:bCs/>
+        </w:rPr>
+        <w:t>count_include_pad</w:t>
+      </w:r>
+      <w:proofErr w:type="spellEnd"/>
+      <w:r>
+        <w:rPr>
+          <w:b/>
+          <w:bCs/>
+        </w:rPr>
+        <w:t xml:space="preserve">, </w:t>
+      </w:r>
+      <w:proofErr w:type="spellStart"/>
+      <w:r>
+        <w:rPr>
+          <w:b/>
+          <w:bCs/>
+        </w:rPr>
+        <w:t>divisor_override</w:t>
+      </w:r>
+      <w:proofErr w:type="spellEnd"/>
+      <w:r>
+        <w:rPr>
+          <w:b/>
+          <w:bCs/>
+        </w:rPr>
+        <w:t>, dim=2, )</w:t>
+      </w:r>
+    </w:p>
+    <w:p>
+      <w:pPr>
+        <w:pStyle w:val="ListParagraph"/>
+        <w:spacing w:before="240" w:after="240"/>
+      </w:pPr>
+    </w:p>
+    <w:p>
+      <w:pPr>
+        <w:pStyle w:val="ListParagraph"/>
+        <w:spacing w:before="240" w:after="240"/>
+      </w:pPr>
+      <w:r>
+        <w:t xml:space="preserve">The function is </w:t>
+      </w:r>
+      <w:r>
+        <w:t xml:space="preserve">decorated with </w:t>
+      </w:r>
+      <w:r>
+        <w:rPr>
+          <w:b/>
+          <w:bCs/>
+        </w:rPr>
+        <w:t>@</w:t>
+      </w:r>
+      <w:proofErr w:type="spellStart"/>
+      <w:r>
+        <w:rPr>
+          <w:b/>
+          <w:bCs/>
+        </w:rPr>
+        <w:t>register_</w:t>
+      </w:r>
+      <w:proofErr w:type="gramStart"/>
+      <w:r>
+        <w:rPr>
+          <w:b/>
+          <w:bCs/>
+        </w:rPr>
+        <w:t>lowering</w:t>
+      </w:r>
+      <w:proofErr w:type="spellEnd"/>
+      <w:r>
+        <w:rPr>
+          <w:b/>
+          <w:bCs/>
+        </w:rPr>
+        <w:t>(</w:t>
+      </w:r>
+      <w:proofErr w:type="gramEnd"/>
+      <w:r>
+        <w:rPr>
+          <w:b/>
+          <w:bCs/>
+        </w:rPr>
+        <w:t xml:space="preserve">aten.avg_pool2d, </w:t>
+      </w:r>
+      <w:proofErr w:type="spellStart"/>
+      <w:r>
+        <w:rPr>
+          <w:b/>
+          <w:bCs/>
+        </w:rPr>
+        <w:t>type_promotion_kind</w:t>
+      </w:r>
+      <w:proofErr w:type="spellEnd"/>
+      <w:r>
+        <w:rPr>
+          <w:b/>
+          <w:bCs/>
+        </w:rPr>
+        <w:t>=None)</w:t>
+      </w:r>
+      <w:r>
+        <w:rPr>
+          <w:b/>
+          <w:bCs/>
+        </w:rPr>
+        <w:t xml:space="preserve"> </w:t>
+      </w:r>
+      <w:r>
+        <w:t>decorator</w:t>
+      </w:r>
+      <w:r>
+        <w:t>.</w:t>
+      </w:r>
+      <w:r>
+        <w:t xml:space="preserve"> The decorator registers the </w:t>
+      </w:r>
+      <w:r>
+        <w:t xml:space="preserve">function </w:t>
+      </w:r>
       <w:r>
         <w:rPr>
           <w:b/>
@@ -1156,15 +1363,7 @@
           <w:b/>
           <w:bCs/>
         </w:rPr>
-        <w:t>poolnd</w:t>
-      </w:r>
-      <w:proofErr w:type="spellEnd"/>
-      <w:r>
-        <w:rPr>
-          <w:b/>
-          <w:bCs/>
-        </w:rPr>
-        <w:t>( x</w:t>
+        <w:t>pool2d(</w:t>
       </w:r>
       <w:proofErr w:type="gramEnd"/>
       <w:r>
@@ -1172,83 +1371,28 @@
           <w:b/>
           <w:bCs/>
         </w:rPr>
-        <w:t xml:space="preserve">, </w:t>
-      </w:r>
-      <w:proofErr w:type="spellStart"/>
-      <w:r>
-        <w:rPr>
-          <w:b/>
-          <w:bCs/>
-        </w:rPr>
-        <w:t>kernel_size</w:t>
-      </w:r>
-      <w:proofErr w:type="spellEnd"/>
-      <w:r>
-        <w:rPr>
-          <w:b/>
-          <w:bCs/>
-        </w:rPr>
-        <w:t xml:space="preserve">, stride, padding, </w:t>
-      </w:r>
-      <w:proofErr w:type="spellStart"/>
-      <w:r>
-        <w:rPr>
-          <w:b/>
-          <w:bCs/>
-        </w:rPr>
-        <w:t>ceil_mode</w:t>
-      </w:r>
-      <w:proofErr w:type="spellEnd"/>
-      <w:r>
-        <w:rPr>
-          <w:b/>
-          <w:bCs/>
-        </w:rPr>
-        <w:t xml:space="preserve">, </w:t>
-      </w:r>
-      <w:r>
-        <w:tab/>
-      </w:r>
-      <w:r>
-        <w:tab/>
-      </w:r>
-      <w:r>
-        <w:tab/>
-      </w:r>
-      <w:r>
-        <w:tab/>
-      </w:r>
-      <w:proofErr w:type="spellStart"/>
-      <w:r>
-        <w:rPr>
-          <w:b/>
-          <w:bCs/>
-        </w:rPr>
-        <w:t>count_include_pad</w:t>
-      </w:r>
-      <w:proofErr w:type="spellEnd"/>
-      <w:r>
-        <w:rPr>
-          <w:b/>
-          <w:bCs/>
-        </w:rPr>
-        <w:t xml:space="preserve">, </w:t>
-      </w:r>
-      <w:proofErr w:type="spellStart"/>
-      <w:r>
-        <w:rPr>
-          <w:b/>
-          <w:bCs/>
-        </w:rPr>
-        <w:t>divisor_override</w:t>
-      </w:r>
-      <w:proofErr w:type="spellEnd"/>
-      <w:r>
-        <w:rPr>
-          <w:b/>
-          <w:bCs/>
-        </w:rPr>
-        <w:t>, dim=2, )</w:t>
+        <w:t xml:space="preserve">) </w:t>
+      </w:r>
+      <w:r>
+        <w:t xml:space="preserve">to lower the </w:t>
+      </w:r>
+      <w:r>
+        <w:rPr>
+          <w:b/>
+          <w:bCs/>
+        </w:rPr>
+        <w:t>aten.avg_pool2d</w:t>
+      </w:r>
+      <w:r>
+        <w:t xml:space="preserve"> </w:t>
+      </w:r>
+      <w:proofErr w:type="spellStart"/>
+      <w:r>
+        <w:t>PyTorch</w:t>
+      </w:r>
+      <w:proofErr w:type="spellEnd"/>
+      <w:r>
+        <w:t xml:space="preserve"> operation. </w:t>
       </w:r>
     </w:p>
     <w:p>
@@ -1256,32 +1400,15 @@
         <w:pStyle w:val="ListParagraph"/>
         <w:spacing w:before="240" w:after="240"/>
       </w:pPr>
-    </w:p>
-    <w:p>
-      <w:pPr>
-        <w:pStyle w:val="ListParagraph"/>
-        <w:spacing w:before="240" w:after="240"/>
-      </w:pPr>
-      <w:r>
-        <w:t xml:space="preserve">The function is </w:t>
-      </w:r>
-      <w:r>
-        <w:t xml:space="preserve">decorated with </w:t>
-      </w:r>
-      <w:r>
-        <w:rPr>
-          <w:b/>
-          <w:bCs/>
-        </w:rPr>
-        <w:t>@</w:t>
-      </w:r>
-      <w:proofErr w:type="spellStart"/>
-      <w:r>
-        <w:rPr>
-          <w:b/>
-          <w:bCs/>
-        </w:rPr>
-        <w:t>register_</w:t>
+      <w:r>
+        <w:t xml:space="preserve">The </w:t>
+      </w:r>
+      <w:r>
+        <w:rPr>
+          <w:b/>
+          <w:bCs/>
+        </w:rPr>
+        <w:t>avg_</w:t>
       </w:r>
       <w:proofErr w:type="gramStart"/>
       <w:r>
@@ -1289,15 +1416,7 @@
           <w:b/>
           <w:bCs/>
         </w:rPr>
-        <w:t>lowering</w:t>
-      </w:r>
-      <w:proofErr w:type="spellEnd"/>
-      <w:r>
-        <w:rPr>
-          <w:b/>
-          <w:bCs/>
-        </w:rPr>
-        <w:t>(</w:t>
+        <w:t>pool2d(</w:t>
       </w:r>
       <w:proofErr w:type="gramEnd"/>
       <w:r>
@@ -1305,178 +1424,71 @@
           <w:b/>
           <w:bCs/>
         </w:rPr>
-        <w:t xml:space="preserve">aten.avg_pool2d, </w:t>
-      </w:r>
-      <w:proofErr w:type="spellStart"/>
-      <w:r>
-        <w:rPr>
-          <w:b/>
-          <w:bCs/>
-        </w:rPr>
-        <w:t>type_promotion_kind</w:t>
-      </w:r>
-      <w:proofErr w:type="spellEnd"/>
-      <w:r>
-        <w:rPr>
-          <w:b/>
-          <w:bCs/>
-        </w:rPr>
-        <w:t>=None)</w:t>
-      </w:r>
-      <w:r>
-        <w:rPr>
-          <w:b/>
-          <w:bCs/>
-        </w:rPr>
+        <w:t>)</w:t>
+      </w:r>
+      <w:r>
+        <w:t xml:space="preserve"> function </w:t>
+      </w:r>
+      <w:proofErr w:type="spellStart"/>
+      <w:r>
+        <w:t>deligates</w:t>
+      </w:r>
+      <w:proofErr w:type="spellEnd"/>
+      <w:r>
+        <w:t xml:space="preserve"> the lowering to </w:t>
+      </w:r>
+      <w:r>
         <w:t xml:space="preserve"> </w:t>
       </w:r>
       <w:r>
-        <w:t>decorator</w:t>
-      </w:r>
-      <w:r>
-        <w:t>.</w:t>
-      </w:r>
-      <w:r>
-        <w:t xml:space="preserve"> The decorator registers the </w:t>
-      </w:r>
-      <w:r>
-        <w:t xml:space="preserve">function </w:t>
-      </w:r>
-      <w:r>
-        <w:rPr>
-          <w:b/>
-          <w:bCs/>
-        </w:rPr>
-        <w:t>avg_pool2</w:t>
-      </w:r>
+        <w:rPr>
+          <w:b/>
+          <w:bCs/>
+        </w:rPr>
+        <w:t>_</w:t>
+      </w:r>
+      <w:proofErr w:type="spellStart"/>
+      <w:r>
+        <w:rPr>
+          <w:b/>
+          <w:bCs/>
+        </w:rPr>
+        <w:t>avg_poolnd</w:t>
+      </w:r>
+      <w:proofErr w:type="spellEnd"/>
+      <w:r>
+        <w:rPr>
+          <w:b/>
+          <w:bCs/>
+        </w:rPr>
+        <w:t>()</w:t>
+      </w:r>
+      <w:r>
+        <w:t xml:space="preserve"> function.</w:t>
+      </w:r>
+      <w:r>
+        <w:t xml:space="preserve"> This function is defined in the same lowering.py file. The function </w:t>
+      </w:r>
+      <w:r>
+        <w:t xml:space="preserve">is responsible to emit the IR representation for the respective </w:t>
+      </w:r>
+      <w:proofErr w:type="spellStart"/>
       <w:proofErr w:type="gramStart"/>
       <w:r>
-        <w:rPr>
-          <w:b/>
-          <w:bCs/>
-        </w:rPr>
-        <w:t>d(</w:t>
-      </w:r>
+        <w:t>aten</w:t>
+      </w:r>
+      <w:proofErr w:type="spellEnd"/>
       <w:proofErr w:type="gramEnd"/>
       <w:r>
-        <w:rPr>
-          <w:b/>
-          <w:bCs/>
-        </w:rPr>
-        <w:t xml:space="preserve">) </w:t>
-      </w:r>
-      <w:r>
-        <w:t xml:space="preserve">to lower the </w:t>
-      </w:r>
-      <w:r>
-        <w:rPr>
-          <w:b/>
-          <w:bCs/>
-        </w:rPr>
-        <w:t>aten.avg_pool2d</w:t>
-      </w:r>
-      <w:r>
-        <w:t xml:space="preserve"> </w:t>
-      </w:r>
-      <w:proofErr w:type="spellStart"/>
-      <w:r>
-        <w:t>PyTorch</w:t>
-      </w:r>
-      <w:proofErr w:type="spellEnd"/>
-      <w:r>
-        <w:t xml:space="preserve"> operation. </w:t>
-      </w:r>
-    </w:p>
-    <w:p>
-      <w:pPr>
-        <w:pStyle w:val="ListParagraph"/>
-        <w:spacing w:before="240" w:after="240"/>
-      </w:pPr>
-      <w:r>
-        <w:t xml:space="preserve">The </w:t>
-      </w:r>
-      <w:r>
-        <w:rPr>
-          <w:b/>
-          <w:bCs/>
-        </w:rPr>
-        <w:t>avg_pool2</w:t>
-      </w:r>
+        <w:t xml:space="preserve"> operator. In this way, IR representations for different </w:t>
+      </w:r>
+      <w:proofErr w:type="spellStart"/>
       <w:proofErr w:type="gramStart"/>
       <w:r>
-        <w:rPr>
-          <w:b/>
-          <w:bCs/>
-        </w:rPr>
-        <w:t>d(</w:t>
-      </w:r>
+        <w:t>aten</w:t>
+      </w:r>
+      <w:proofErr w:type="spellEnd"/>
       <w:proofErr w:type="gramEnd"/>
-      <w:r>
-        <w:rPr>
-          <w:b/>
-          <w:bCs/>
-        </w:rPr>
-        <w:t>)</w:t>
-      </w:r>
-      <w:r>
-        <w:t xml:space="preserve"> function </w:t>
-      </w:r>
-      <w:proofErr w:type="spellStart"/>
-      <w:r>
-        <w:t>deligates</w:t>
-      </w:r>
-      <w:proofErr w:type="spellEnd"/>
-      <w:r>
-        <w:t xml:space="preserve"> the lowering to </w:t>
-      </w:r>
-      <w:r>
-        <w:t xml:space="preserve"> </w:t>
-      </w:r>
-      <w:r>
-        <w:rPr>
-          <w:b/>
-          <w:bCs/>
-        </w:rPr>
-        <w:t>_</w:t>
-      </w:r>
-      <w:proofErr w:type="spellStart"/>
-      <w:r>
-        <w:rPr>
-          <w:b/>
-          <w:bCs/>
-        </w:rPr>
-        <w:t>avg_poolnd</w:t>
-      </w:r>
-      <w:proofErr w:type="spellEnd"/>
-      <w:r>
-        <w:rPr>
-          <w:b/>
-          <w:bCs/>
-        </w:rPr>
-        <w:t>()</w:t>
-      </w:r>
-      <w:r>
-        <w:t xml:space="preserve"> function.</w:t>
-      </w:r>
-      <w:r>
-        <w:t xml:space="preserve"> This function is defined in the same lowering.py file. The function </w:t>
-      </w:r>
-      <w:r>
-        <w:t xml:space="preserve">is responsible to emit the IR representation for the respective </w:t>
-      </w:r>
-      <w:proofErr w:type="spellStart"/>
-      <w:r>
-        <w:t>aten</w:t>
-      </w:r>
-      <w:proofErr w:type="spellEnd"/>
-      <w:r>
-        <w:t xml:space="preserve"> operator. In this way, IR representations for different </w:t>
-      </w:r>
-      <w:proofErr w:type="spellStart"/>
-      <w:r>
-        <w:t>aten</w:t>
-      </w:r>
-      <w:proofErr w:type="spellEnd"/>
       <w:r>
         <w:t xml:space="preserve"> operators are emitted/generated.</w:t>
       </w:r>
@@ -1514,10 +1526,12 @@
         <w:t xml:space="preserve"> multiple </w:t>
       </w:r>
       <w:proofErr w:type="spellStart"/>
+      <w:proofErr w:type="gramStart"/>
       <w:r>
         <w:t>aten</w:t>
       </w:r>
       <w:proofErr w:type="spellEnd"/>
+      <w:proofErr w:type="gramEnd"/>
       <w:r>
         <w:t xml:space="preserve"> operators are fused into a singl</w:t>
       </w:r>
@@ -1587,7 +1601,15 @@
         <w:t>torch/_inductor/pattern_matcher.py</w:t>
       </w:r>
       <w:r>
-        <w:t xml:space="preserve"> contains all the rules for identifying subgraphs.</w:t>
+        <w:t xml:space="preserve"> contains all the rules for identifying </w:t>
+      </w:r>
+      <w:proofErr w:type="spellStart"/>
+      <w:r>
+        <w:t>subgraphs</w:t>
+      </w:r>
+      <w:proofErr w:type="spellEnd"/>
+      <w:r>
+        <w:t>.</w:t>
       </w:r>
     </w:p>
     <w:p>
@@ -1602,11 +1624,9 @@
       <w:r>
         <w:t xml:space="preserve">The main </w:t>
       </w:r>
-      <w:proofErr w:type="spellStart"/>
-      <w:r>
-        <w:t>entrypoint</w:t>
-      </w:r>
-      <w:proofErr w:type="spellEnd"/>
+      <w:r>
+        <w:t>entry point</w:t>
+      </w:r>
       <w:r>
         <w:t xml:space="preserve"> to the pattern matcher is </w:t>
       </w:r>
@@ -1635,6 +1655,23 @@
       <w:r>
         <w:t xml:space="preserve"> </w:t>
       </w:r>
+      <w:r>
+        <w:t>These functions are traced to create patterns.</w:t>
+      </w:r>
+      <w:r>
+        <w:t xml:space="preserve"> Along with the search function and register function, </w:t>
+      </w:r>
+      <w:proofErr w:type="spellStart"/>
+      <w:r>
+        <w:rPr>
+          <w:b/>
+        </w:rPr>
+        <w:t>trace_fn</w:t>
+      </w:r>
+      <w:proofErr w:type="spellEnd"/>
+      <w:r>
+        <w:t xml:space="preserve"> function is also provided to trace these search and replacement functions.</w:t>
+      </w:r>
     </w:p>
     <w:p>
       <w:pPr>
@@ -1659,131 +1696,204 @@
         <w:rPr>
           <w:highlight w:val="yellow"/>
         </w:rPr>
-        <w:t>register_replacement</w:t>
-      </w:r>
-      <w:proofErr w:type="spellEnd"/>
+        <w:t>register_</w:t>
+      </w:r>
+      <w:proofErr w:type="gramStart"/>
       <w:r>
         <w:rPr>
           <w:highlight w:val="yellow"/>
         </w:rPr>
-        <w:t>(...)</w:t>
-      </w:r>
-    </w:p>
-    <w:p>
-      <w:pPr>
-        <w:pStyle w:val="ListParagraph"/>
+        <w:t>replacement</w:t>
+      </w:r>
+      <w:proofErr w:type="spellEnd"/>
+      <w:r>
         <w:rPr>
           <w:highlight w:val="yellow"/>
         </w:rPr>
-      </w:pPr>
-      <w:proofErr w:type="spellStart"/>
+        <w:t>(</w:t>
+      </w:r>
+      <w:proofErr w:type="gramEnd"/>
       <w:r>
         <w:rPr>
           <w:highlight w:val="yellow"/>
         </w:rPr>
+        <w:t>...)</w:t>
+      </w:r>
+    </w:p>
+    <w:p>
+      <w:pPr>
+        <w:pStyle w:val="ListParagraph"/>
+        <w:rPr>
+          <w:highlight w:val="yellow"/>
+        </w:rPr>
+      </w:pPr>
+      <w:proofErr w:type="spellStart"/>
+      <w:proofErr w:type="gramStart"/>
+      <w:r>
+        <w:rPr>
+          <w:highlight w:val="yellow"/>
+        </w:rPr>
         <w:t>def</w:t>
       </w:r>
       <w:proofErr w:type="spellEnd"/>
+      <w:proofErr w:type="gramEnd"/>
       <w:r>
         <w:rPr>
           <w:highlight w:val="yellow"/>
         </w:rPr>
+        <w:t xml:space="preserve"> pattern(a, b, bias):</w:t>
+      </w:r>
+    </w:p>
+    <w:p>
+      <w:pPr>
+        <w:pStyle w:val="ListParagraph"/>
+        <w:rPr>
+          <w:highlight w:val="yellow"/>
+        </w:rPr>
+      </w:pPr>
+      <w:r>
+        <w:t xml:space="preserve">    </w:t>
+      </w:r>
+      <w:proofErr w:type="gramStart"/>
+      <w:r>
+        <w:rPr>
+          <w:highlight w:val="yellow"/>
+        </w:rPr>
+        <w:t>return</w:t>
+      </w:r>
+      <w:proofErr w:type="gramEnd"/>
+      <w:r>
+        <w:rPr>
+          <w:highlight w:val="yellow"/>
+        </w:rPr>
         <w:t xml:space="preserve"> </w:t>
       </w:r>
+      <w:proofErr w:type="spellStart"/>
+      <w:r>
+        <w:rPr>
+          <w:highlight w:val="yellow"/>
+        </w:rPr>
+        <w:t>torch.relu</w:t>
+      </w:r>
+      <w:proofErr w:type="spellEnd"/>
+      <w:r>
+        <w:rPr>
+          <w:highlight w:val="yellow"/>
+        </w:rPr>
+        <w:t>(</w:t>
+      </w:r>
+      <w:proofErr w:type="spellStart"/>
+      <w:r>
+        <w:rPr>
+          <w:highlight w:val="yellow"/>
+        </w:rPr>
+        <w:t>torch.add</w:t>
+      </w:r>
+      <w:proofErr w:type="spellEnd"/>
+      <w:r>
+        <w:rPr>
+          <w:highlight w:val="yellow"/>
+        </w:rPr>
+        <w:t>(torch.mm(a, b), bias))</w:t>
+      </w:r>
+    </w:p>
+    <w:p>
+      <w:pPr>
+        <w:ind w:left="720"/>
+        <w:rPr>
+          <w:highlight w:val="yellow"/>
+        </w:rPr>
+      </w:pPr>
+    </w:p>
+    <w:p>
+      <w:pPr>
+        <w:pStyle w:val="ListParagraph"/>
+      </w:pPr>
+      <w:r>
+        <w:t>This pattern would be internally represented as:</w:t>
+      </w:r>
+    </w:p>
+    <w:p>
+      <w:pPr>
+        <w:pStyle w:val="ListParagraph"/>
+      </w:pPr>
+    </w:p>
+    <w:p>
+      <w:pPr>
+        <w:pStyle w:val="ListParagraph"/>
+      </w:pPr>
+      <w:proofErr w:type="spellStart"/>
       <w:proofErr w:type="gramStart"/>
       <w:r>
-        <w:rPr>
-          <w:highlight w:val="yellow"/>
-        </w:rPr>
-        <w:t>pattern(</w:t>
-      </w:r>
+        <w:t>PatternExpr</w:t>
+      </w:r>
+      <w:proofErr w:type="spellEnd"/>
+      <w:r>
+        <w:t>(</w:t>
+      </w:r>
+      <w:proofErr w:type="spellStart"/>
       <w:proofErr w:type="gramEnd"/>
       <w:r>
-        <w:rPr>
-          <w:highlight w:val="yellow"/>
-        </w:rPr>
-        <w:t>a, b, bias):</w:t>
-      </w:r>
-    </w:p>
-    <w:p>
-      <w:pPr>
-        <w:pStyle w:val="ListParagraph"/>
-        <w:rPr>
-          <w:highlight w:val="yellow"/>
-        </w:rPr>
-      </w:pPr>
-      <w:r>
-        <w:t xml:space="preserve">    </w:t>
-      </w:r>
-      <w:r>
-        <w:rPr>
-          <w:highlight w:val="yellow"/>
-        </w:rPr>
-        <w:t xml:space="preserve">return </w:t>
-      </w:r>
+        <w:t>CallFunction</w:t>
+      </w:r>
+      <w:proofErr w:type="spellEnd"/>
+      <w:r>
+        <w:t>(</w:t>
+      </w:r>
+      <w:proofErr w:type="spellStart"/>
+      <w:r>
+        <w:t>relu</w:t>
+      </w:r>
+      <w:proofErr w:type="spellEnd"/>
+      <w:r>
+        <w:t>))</w:t>
+      </w:r>
+    </w:p>
+    <w:p>
+      <w:pPr>
+        <w:pStyle w:val="ListParagraph"/>
+      </w:pPr>
+      <w:r>
+        <w:t xml:space="preserve">           ↓</w:t>
+      </w:r>
+    </w:p>
+    <w:p>
+      <w:pPr>
+        <w:pStyle w:val="ListParagraph"/>
+      </w:pPr>
       <w:proofErr w:type="spellStart"/>
       <w:proofErr w:type="gramStart"/>
       <w:r>
-        <w:rPr>
-          <w:highlight w:val="yellow"/>
-        </w:rPr>
-        <w:t>torch.relu</w:t>
-      </w:r>
-      <w:proofErr w:type="spellEnd"/>
-      <w:r>
-        <w:rPr>
-          <w:highlight w:val="yellow"/>
-        </w:rPr>
+        <w:t>PatternExpr</w:t>
+      </w:r>
+      <w:proofErr w:type="spellEnd"/>
+      <w:r>
         <w:t>(</w:t>
       </w:r>
       <w:proofErr w:type="spellStart"/>
-      <w:r>
-        <w:rPr>
-          <w:highlight w:val="yellow"/>
-        </w:rPr>
-        <w:t>torch.add</w:t>
-      </w:r>
-      <w:proofErr w:type="spellEnd"/>
-      <w:r>
-        <w:rPr>
-          <w:highlight w:val="yellow"/>
-        </w:rPr>
-        <w:t>(torch.mm(</w:t>
-      </w:r>
       <w:proofErr w:type="gramEnd"/>
       <w:r>
-        <w:rPr>
-          <w:highlight w:val="yellow"/>
-        </w:rPr>
-        <w:t>a, b), bias))</w:t>
-      </w:r>
-    </w:p>
-    <w:p>
-      <w:pPr>
-        <w:ind w:left="720"/>
-        <w:rPr>
-          <w:highlight w:val="yellow"/>
-        </w:rPr>
-      </w:pPr>
-    </w:p>
-    <w:p>
-      <w:pPr>
-        <w:pStyle w:val="ListParagraph"/>
-      </w:pPr>
-      <w:r>
-        <w:t>This pattern would be internally represented as:</w:t>
-      </w:r>
-    </w:p>
-    <w:p>
-      <w:pPr>
-        <w:pStyle w:val="ListParagraph"/>
-      </w:pPr>
-    </w:p>
-    <w:p>
-      <w:pPr>
-        <w:pStyle w:val="ListParagraph"/>
-      </w:pPr>
-      <w:proofErr w:type="spellStart"/>
+        <w:t>CallFunction</w:t>
+      </w:r>
+      <w:proofErr w:type="spellEnd"/>
+      <w:r>
+        <w:t>(add))</w:t>
+      </w:r>
+    </w:p>
+    <w:p>
+      <w:pPr>
+        <w:pStyle w:val="ListParagraph"/>
+      </w:pPr>
+      <w:r>
+        <w:t xml:space="preserve">           ↓</w:t>
+      </w:r>
+    </w:p>
+    <w:p>
+      <w:pPr>
+        <w:pStyle w:val="ListParagraph"/>
+      </w:pPr>
+      <w:proofErr w:type="spellStart"/>
+      <w:proofErr w:type="gramStart"/>
       <w:r>
         <w:t>PatternExpr</w:t>
       </w:r>
@@ -1792,238 +1902,173 @@
         <w:t>(</w:t>
       </w:r>
       <w:proofErr w:type="spellStart"/>
+      <w:proofErr w:type="gramEnd"/>
       <w:r>
         <w:t>CallFunction</w:t>
       </w:r>
       <w:proofErr w:type="spellEnd"/>
       <w:r>
+        <w:t>(mm))</w:t>
+      </w:r>
+    </w:p>
+    <w:p>
+      <w:pPr>
+        <w:pStyle w:val="ListParagraph"/>
+      </w:pPr>
+    </w:p>
+    <w:p>
+      <w:pPr>
+        <w:pStyle w:val="ListParagraph"/>
+      </w:pPr>
+    </w:p>
+    <w:p>
+      <w:pPr>
+        <w:pStyle w:val="ListParagraph"/>
+      </w:pPr>
+      <w:r>
+        <w:t>Creating patterns manually is cumbersome and error prone process. Thus patterns are created by providing the search function and replacement function. These functions are traced and converted into a graph.</w:t>
+      </w:r>
+    </w:p>
+    <w:p>
+      <w:pPr>
+        <w:pStyle w:val="ListParagraph"/>
+      </w:pPr>
+    </w:p>
+    <w:p>
+      <w:pPr>
+        <w:pStyle w:val="ListParagraph"/>
+      </w:pPr>
+      <w:r>
+        <w:t xml:space="preserve">However the pattern could be defined using two ways, either using the </w:t>
+      </w:r>
+      <w:proofErr w:type="spellStart"/>
+      <w:r>
+        <w:t>register_</w:t>
+      </w:r>
+      <w:proofErr w:type="gramStart"/>
+      <w:r>
+        <w:t>replacement</w:t>
+      </w:r>
+      <w:proofErr w:type="spellEnd"/>
+      <w:r>
         <w:t>(</w:t>
       </w:r>
-      <w:proofErr w:type="spellStart"/>
-      <w:r>
-        <w:t>relu</w:t>
-      </w:r>
-      <w:proofErr w:type="spellEnd"/>
-      <w:r>
-        <w:t>))</w:t>
-      </w:r>
-    </w:p>
-    <w:p>
-      <w:pPr>
-        <w:pStyle w:val="ListParagraph"/>
-      </w:pPr>
-      <w:r>
-        <w:t xml:space="preserve">           ↓</w:t>
-      </w:r>
-    </w:p>
-    <w:p>
-      <w:pPr>
-        <w:pStyle w:val="ListParagraph"/>
-      </w:pPr>
-      <w:proofErr w:type="spellStart"/>
-      <w:r>
+      <w:proofErr w:type="gramEnd"/>
+      <w:r>
+        <w:t xml:space="preserve">) function or using the </w:t>
+      </w:r>
+      <w:proofErr w:type="spellStart"/>
+      <w:r>
+        <w:t>gen_register_replacement</w:t>
+      </w:r>
+      <w:proofErr w:type="spellEnd"/>
+      <w:r>
+        <w:t xml:space="preserve">() function. When pattern is described using the </w:t>
+      </w:r>
+      <w:proofErr w:type="spellStart"/>
+      <w:r>
+        <w:t>register_</w:t>
+      </w:r>
+      <w:proofErr w:type="gramStart"/>
+      <w:r>
+        <w:t>replacement</w:t>
+      </w:r>
+      <w:proofErr w:type="spellEnd"/>
+      <w:r>
+        <w:t>(</w:t>
+      </w:r>
+      <w:proofErr w:type="gramEnd"/>
+      <w:r>
+        <w:t xml:space="preserve">) function, it puts compile-time overhead during the execution at runtime. Hence to avoid the </w:t>
+      </w:r>
+      <w:r>
+        <w:lastRenderedPageBreak/>
+        <w:t xml:space="preserve">compile-time overhead </w:t>
+      </w:r>
+      <w:proofErr w:type="spellStart"/>
+      <w:r>
+        <w:t>gen_register_</w:t>
+      </w:r>
+      <w:proofErr w:type="gramStart"/>
+      <w:r>
+        <w:t>replacement</w:t>
+      </w:r>
+      <w:proofErr w:type="spellEnd"/>
+      <w:r>
+        <w:t>(</w:t>
+      </w:r>
+      <w:proofErr w:type="gramEnd"/>
+      <w:r>
+        <w:t>) function is used which pre-compiles the pattern ahead of time. This prevents the compile-t</w:t>
+      </w:r>
+      <w:r>
+        <w:t xml:space="preserve">ime overhead during the runtime. For both the functions the arguments are same, however the </w:t>
+      </w:r>
+      <w:proofErr w:type="spellStart"/>
+      <w:r>
+        <w:t>gen_register_</w:t>
+      </w:r>
+      <w:proofErr w:type="gramStart"/>
+      <w:r>
+        <w:t>replacement</w:t>
+      </w:r>
+      <w:proofErr w:type="spellEnd"/>
+      <w:r>
+        <w:t>(</w:t>
+      </w:r>
+      <w:proofErr w:type="gramEnd"/>
+      <w:r>
+        <w:t>) function takes one additional argument for unique name which is a lookup key.</w:t>
+      </w:r>
+    </w:p>
+    <w:p>
+      <w:pPr>
+        <w:pStyle w:val="ListParagraph"/>
+      </w:pPr>
+    </w:p>
+    <w:p>
+      <w:pPr>
+        <w:pStyle w:val="ListParagraph"/>
+      </w:pPr>
+      <w:r>
+        <w:t>Internally the pattern matcher represents patterns as a graph (DAG (Directed Acyclic Graph))</w:t>
+      </w:r>
+      <w:r>
+        <w:t xml:space="preserve">. </w:t>
+      </w:r>
+    </w:p>
+    <w:p>
+      <w:pPr>
+        <w:pStyle w:val="ListParagraph"/>
+      </w:pPr>
+      <w:r>
+        <w:t>Each operation</w:t>
+      </w:r>
+      <w:r>
+        <w:t xml:space="preserve"> or node</w:t>
+      </w:r>
+      <w:r>
+        <w:t xml:space="preserve"> in the </w:t>
+      </w:r>
+      <w:r>
+        <w:t>DAG</w:t>
+      </w:r>
+      <w:r>
+        <w:t xml:space="preserve"> (pattern)</w:t>
+      </w:r>
+      <w:r>
+        <w:t xml:space="preserve"> is a </w:t>
+      </w:r>
+      <w:proofErr w:type="spellStart"/>
+      <w:r>
+        <w:rPr>
+          <w:b/>
+          <w:bCs/>
+        </w:rPr>
         <w:t>PatternExpr</w:t>
       </w:r>
       <w:proofErr w:type="spellEnd"/>
       <w:r>
-        <w:t>(</w:t>
-      </w:r>
-      <w:proofErr w:type="spellStart"/>
-      <w:r>
-        <w:t>CallFunction</w:t>
-      </w:r>
-      <w:proofErr w:type="spellEnd"/>
-      <w:r>
-        <w:t>(add))</w:t>
-      </w:r>
-    </w:p>
-    <w:p>
-      <w:pPr>
-        <w:pStyle w:val="ListParagraph"/>
-      </w:pPr>
-      <w:r>
-        <w:t xml:space="preserve">           ↓</w:t>
-      </w:r>
-    </w:p>
-    <w:p>
-      <w:pPr>
-        <w:pStyle w:val="ListParagraph"/>
-      </w:pPr>
-      <w:proofErr w:type="spellStart"/>
-      <w:r>
-        <w:t>PatternExpr</w:t>
-      </w:r>
-      <w:proofErr w:type="spellEnd"/>
-      <w:r>
-        <w:t>(</w:t>
-      </w:r>
-      <w:proofErr w:type="spellStart"/>
-      <w:r>
-        <w:t>CallFunction</w:t>
-      </w:r>
-      <w:proofErr w:type="spellEnd"/>
-      <w:r>
-        <w:t>(mm))</w:t>
-      </w:r>
-    </w:p>
-    <w:p>
-      <w:pPr>
-        <w:pStyle w:val="ListParagraph"/>
-      </w:pPr>
-    </w:p>
-    <w:p>
-      <w:pPr>
-        <w:pStyle w:val="ListParagraph"/>
-      </w:pPr>
-    </w:p>
-    <w:p>
-      <w:pPr>
-        <w:pStyle w:val="ListParagraph"/>
-      </w:pPr>
-      <w:r>
-        <w:t>Creating patterns manually is cumbersome and error prone process. Thus patterns are created by providing the search function and replacement function. These functions are traced and converted into a graph.</w:t>
-      </w:r>
-    </w:p>
-    <w:p>
-      <w:pPr>
-        <w:pStyle w:val="ListParagraph"/>
-      </w:pPr>
-    </w:p>
-    <w:p>
-      <w:pPr>
-        <w:pStyle w:val="ListParagraph"/>
-      </w:pPr>
-      <w:r>
-        <w:t xml:space="preserve">However the pattern could be defined using two ways, either using the </w:t>
-      </w:r>
-      <w:proofErr w:type="spellStart"/>
-      <w:r>
-        <w:t>register_</w:t>
-      </w:r>
-      <w:proofErr w:type="gramStart"/>
-      <w:r>
-        <w:t>replacement</w:t>
-      </w:r>
-      <w:proofErr w:type="spellEnd"/>
-      <w:r>
-        <w:t>(</w:t>
-      </w:r>
-      <w:proofErr w:type="gramEnd"/>
-      <w:r>
-        <w:t xml:space="preserve">) function or using the </w:t>
-      </w:r>
-      <w:proofErr w:type="spellStart"/>
-      <w:r>
-        <w:t>gen_register_replacement</w:t>
-      </w:r>
-      <w:proofErr w:type="spellEnd"/>
-      <w:r>
-        <w:t xml:space="preserve">() function. When pattern is described using the </w:t>
-      </w:r>
-      <w:proofErr w:type="spellStart"/>
-      <w:r>
-        <w:t>register_</w:t>
-      </w:r>
-      <w:proofErr w:type="gramStart"/>
-      <w:r>
-        <w:t>replacement</w:t>
-      </w:r>
-      <w:proofErr w:type="spellEnd"/>
-      <w:r>
-        <w:t>(</w:t>
-      </w:r>
-      <w:proofErr w:type="gramEnd"/>
-      <w:r>
-        <w:t xml:space="preserve">) function, it puts compile-time overhead during the execution at runtime. Hence to avoid the compile-time overhead </w:t>
-      </w:r>
-      <w:proofErr w:type="spellStart"/>
-      <w:r>
-        <w:t>gen_register_</w:t>
-      </w:r>
-      <w:proofErr w:type="gramStart"/>
-      <w:r>
-        <w:t>replacement</w:t>
-      </w:r>
-      <w:proofErr w:type="spellEnd"/>
-      <w:r>
-        <w:t>(</w:t>
-      </w:r>
-      <w:proofErr w:type="gramEnd"/>
-      <w:r>
-        <w:t>) function is used which pre-</w:t>
-      </w:r>
-      <w:r>
-        <w:lastRenderedPageBreak/>
-        <w:t>compiles the pattern ahead of time. This prevents the compile-t</w:t>
-      </w:r>
-      <w:r>
-        <w:t xml:space="preserve">ime overhead during the runtime. For both the functions the arguments are same, however the </w:t>
-      </w:r>
-      <w:proofErr w:type="spellStart"/>
-      <w:r>
-        <w:t>gen_register_</w:t>
-      </w:r>
-      <w:proofErr w:type="gramStart"/>
-      <w:r>
-        <w:t>replacement</w:t>
-      </w:r>
-      <w:proofErr w:type="spellEnd"/>
-      <w:r>
-        <w:t>(</w:t>
-      </w:r>
-      <w:proofErr w:type="gramEnd"/>
-      <w:r>
-        <w:t>) function takes one additional argument for unique name which is a lookup key.</w:t>
-      </w:r>
-    </w:p>
-    <w:p>
-      <w:pPr>
-        <w:pStyle w:val="ListParagraph"/>
-      </w:pPr>
-    </w:p>
-    <w:p>
-      <w:pPr>
-        <w:pStyle w:val="ListParagraph"/>
-      </w:pPr>
-      <w:r>
-        <w:t>Internally the pattern matcher represents patterns as a graph (DAG (Directed Acyclic Graph))</w:t>
-      </w:r>
-      <w:r>
-        <w:t xml:space="preserve">. </w:t>
-      </w:r>
-    </w:p>
-    <w:p>
-      <w:pPr>
-        <w:pStyle w:val="ListParagraph"/>
-      </w:pPr>
-      <w:r>
-        <w:t>Each operation</w:t>
-      </w:r>
-      <w:r>
-        <w:t xml:space="preserve"> or node</w:t>
-      </w:r>
-      <w:r>
-        <w:t xml:space="preserve"> in the </w:t>
-      </w:r>
-      <w:r>
-        <w:t>DAG</w:t>
-      </w:r>
-      <w:r>
-        <w:t xml:space="preserve"> (pattern)</w:t>
-      </w:r>
-      <w:r>
-        <w:t xml:space="preserve"> is a </w:t>
-      </w:r>
-      <w:proofErr w:type="spellStart"/>
-      <w:r>
-        <w:rPr>
-          <w:b/>
-          <w:bCs/>
-        </w:rPr>
-        <w:t>PatternExpr</w:t>
-      </w:r>
-      <w:proofErr w:type="spellEnd"/>
-      <w:r>
         <w:rPr>
           <w:b/>
           <w:bCs/>
@@ -2039,8 +2084,6 @@
       <w:r>
         <w:t xml:space="preserve"> object.</w:t>
       </w:r>
-      <w:bookmarkStart w:id="0" w:name="_GoBack"/>
-      <w:bookmarkEnd w:id="0"/>
     </w:p>
     <w:p>
       <w:pPr>
@@ -2197,7 +2240,15 @@
         <w:ind w:left="1080"/>
       </w:pPr>
       <w:r>
-        <w:t xml:space="preserve">_match(node) of this node checks if the node is </w:t>
+        <w:t>_</w:t>
+      </w:r>
+      <w:proofErr w:type="gramStart"/>
+      <w:r>
+        <w:t>match(</w:t>
+      </w:r>
+      <w:proofErr w:type="gramEnd"/>
+      <w:r>
+        <w:t xml:space="preserve">node) of this node checks if the node is </w:t>
       </w:r>
       <w:proofErr w:type="spellStart"/>
       <w:r>
@@ -2208,44 +2259,44 @@
         <w:t xml:space="preserve"> and </w:t>
       </w:r>
       <w:proofErr w:type="spellStart"/>
+      <w:r>
+        <w:t>node.target</w:t>
+      </w:r>
+      <w:proofErr w:type="spellEnd"/>
+      <w:r>
+        <w:t>==</w:t>
+      </w:r>
+      <w:proofErr w:type="spellStart"/>
+      <w:r>
+        <w:t>torch.relu</w:t>
+      </w:r>
+      <w:proofErr w:type="spellEnd"/>
+      <w:r>
+        <w:t>.</w:t>
+      </w:r>
+    </w:p>
+    <w:p>
+      <w:pPr>
+        <w:pStyle w:val="ListParagraph"/>
+        <w:ind w:left="1080"/>
+        <w:rPr>
+          <w:rFonts w:ascii="Aptos" w:hAnsi="Aptos"/>
+        </w:rPr>
+      </w:pPr>
+      <w:r>
+        <w:t xml:space="preserve">If True, it moves on to match the input i.e. </w:t>
+      </w:r>
+      <w:proofErr w:type="spellStart"/>
       <w:proofErr w:type="gramStart"/>
       <w:r>
-        <w:t>node.target</w:t>
-      </w:r>
-      <w:proofErr w:type="spellEnd"/>
+        <w:t>PatternExpr</w:t>
+      </w:r>
+      <w:proofErr w:type="spellEnd"/>
+      <w:r>
+        <w:t>(</w:t>
+      </w:r>
+      <w:proofErr w:type="spellStart"/>
       <w:proofErr w:type="gramEnd"/>
-      <w:r>
-        <w:t>==</w:t>
-      </w:r>
-      <w:proofErr w:type="spellStart"/>
-      <w:r>
-        <w:t>torch.relu</w:t>
-      </w:r>
-      <w:proofErr w:type="spellEnd"/>
-      <w:r>
-        <w:t>.</w:t>
-      </w:r>
-    </w:p>
-    <w:p>
-      <w:pPr>
-        <w:pStyle w:val="ListParagraph"/>
-        <w:ind w:left="1080"/>
-        <w:rPr>
-          <w:rFonts w:ascii="Aptos" w:hAnsi="Aptos"/>
-        </w:rPr>
-      </w:pPr>
-      <w:r>
-        <w:t xml:space="preserve">If True, it moves on to match the input i.e. </w:t>
-      </w:r>
-      <w:proofErr w:type="spellStart"/>
-      <w:r>
-        <w:t>PatternExpr</w:t>
-      </w:r>
-      <w:proofErr w:type="spellEnd"/>
-      <w:r>
-        <w:t>(</w:t>
-      </w:r>
-      <w:proofErr w:type="spellStart"/>
       <w:r>
         <w:t>CallFunction</w:t>
       </w:r>
@@ -2294,25 +2345,36 @@
         <w:ind w:left="1080"/>
       </w:pPr>
       <w:r>
-        <w:t>_match(</w:t>
-      </w:r>
-      <w:proofErr w:type="spellStart"/>
+        <w:t>_</w:t>
+      </w:r>
       <w:proofErr w:type="gramStart"/>
       <w:r>
+        <w:t>match(</w:t>
+      </w:r>
+      <w:proofErr w:type="spellStart"/>
+      <w:proofErr w:type="gramEnd"/>
+      <w:r>
         <w:t>node.args</w:t>
       </w:r>
       <w:proofErr w:type="spellEnd"/>
+      <w:r>
+        <w:t xml:space="preserve">[0]) checks if that input node is </w:t>
+      </w:r>
+      <w:proofErr w:type="spellStart"/>
+      <w:r>
+        <w:t>torch.add</w:t>
+      </w:r>
+      <w:proofErr w:type="spellEnd"/>
+      <w:r>
+        <w:t xml:space="preserve">. If </w:t>
+      </w:r>
+      <w:proofErr w:type="gramStart"/>
+      <w:r>
+        <w:t>True</w:t>
+      </w:r>
       <w:proofErr w:type="gramEnd"/>
       <w:r>
-        <w:t xml:space="preserve">[0]) checks if that input node is </w:t>
-      </w:r>
-      <w:proofErr w:type="spellStart"/>
-      <w:r>
-        <w:t>torch.add</w:t>
-      </w:r>
-      <w:proofErr w:type="spellEnd"/>
-      <w:r>
-        <w:t>. If True, it continues</w:t>
+        <w:t>, it continues</w:t>
       </w:r>
       <w:r>
         <w:t xml:space="preserve"> to check the input of add</w:t>
@@ -2360,15 +2422,18 @@
         <w:ind w:left="1080"/>
       </w:pPr>
       <w:r>
-        <w:t>_match(</w:t>
-      </w:r>
-      <w:proofErr w:type="spellStart"/>
+        <w:t>_</w:t>
+      </w:r>
       <w:proofErr w:type="gramStart"/>
       <w:r>
+        <w:t>match(</w:t>
+      </w:r>
+      <w:proofErr w:type="spellStart"/>
+      <w:proofErr w:type="gramEnd"/>
+      <w:r>
         <w:t>node.args</w:t>
       </w:r>
       <w:proofErr w:type="spellEnd"/>
-      <w:proofErr w:type="gramEnd"/>
       <w:r>
         <w:t>[0].</w:t>
       </w:r>
@@ -2416,35 +2481,27 @@
         <w:t xml:space="preserve"> to the replacement function</w:t>
       </w:r>
       <w:r>
+        <w:t xml:space="preserve"> else it returns a</w:t>
+      </w:r>
+      <w:r>
         <w:t xml:space="preserve"> </w:t>
       </w:r>
-      <w:proofErr w:type="gramStart"/>
-      <w:r>
-        <w:t>else</w:t>
-      </w:r>
-      <w:proofErr w:type="gramEnd"/>
-      <w:r>
-        <w:t xml:space="preserve"> it returns a</w:t>
-      </w:r>
-      <w:r>
+      <w:proofErr w:type="spellStart"/>
+      <w:r>
+        <w:rPr>
+          <w:b/>
+          <w:bCs/>
+        </w:rPr>
+        <w:t>FailedMatch</w:t>
+      </w:r>
+      <w:proofErr w:type="spellEnd"/>
+      <w:r>
+        <w:rPr>
+          <w:b/>
+          <w:bCs/>
+        </w:rPr>
         <w:t xml:space="preserve"> </w:t>
       </w:r>
-      <w:proofErr w:type="spellStart"/>
-      <w:r>
-        <w:rPr>
-          <w:b/>
-          <w:bCs/>
-        </w:rPr>
-        <w:t>FailedMatch</w:t>
-      </w:r>
-      <w:proofErr w:type="spellEnd"/>
-      <w:r>
-        <w:rPr>
-          <w:b/>
-          <w:bCs/>
-        </w:rPr>
-        <w:t xml:space="preserve"> </w:t>
-      </w:r>
       <w:r>
         <w:t>object</w:t>
       </w:r>
@@ -2484,10 +2541,6 @@
     <w:p>
       <w:pPr>
         <w:ind w:left="720"/>
-        <w:rPr>
-          <w:b/>
-          <w:bCs/>
-        </w:rPr>
       </w:pPr>
       <w:r>
         <w:lastRenderedPageBreak/>
@@ -2497,18 +2550,233 @@
         <w:t xml:space="preserve">s the matched FX nodes and </w:t>
       </w:r>
       <w:r>
-        <w:t>replaces it with the subgraph of fused FX nodes</w:t>
+        <w:t xml:space="preserve">replaces it with the </w:t>
+      </w:r>
+      <w:proofErr w:type="spellStart"/>
+      <w:r>
+        <w:t>subgraph</w:t>
+      </w:r>
+      <w:proofErr w:type="spellEnd"/>
+      <w:r>
+        <w:t xml:space="preserve"> of fused FX nodes</w:t>
       </w:r>
       <w:r>
         <w:t xml:space="preserve">. </w:t>
       </w:r>
     </w:p>
     <w:p>
-      <w:proofErr w:type="spellStart"/>
+      <w:pPr>
+        <w:ind w:left="720"/>
+      </w:pPr>
+      <w:r>
+        <w:t xml:space="preserve">Apart from </w:t>
+      </w:r>
+      <w:proofErr w:type="spellStart"/>
+      <w:r>
+        <w:rPr>
+          <w:b/>
+        </w:rPr>
+        <w:t>register_</w:t>
+      </w:r>
       <w:proofErr w:type="gramStart"/>
       <w:r>
         <w:rPr>
           <w:b/>
+        </w:rPr>
+        <w:t>replacement</w:t>
+      </w:r>
+      <w:proofErr w:type="spellEnd"/>
+      <w:r>
+        <w:rPr>
+          <w:b/>
+        </w:rPr>
+        <w:t>(</w:t>
+      </w:r>
+      <w:proofErr w:type="gramEnd"/>
+      <w:r>
+        <w:rPr>
+          <w:b/>
+        </w:rPr>
+        <w:t>)</w:t>
+      </w:r>
+      <w:r>
+        <w:t xml:space="preserve"> function, pattern_matcher.py contains a function named </w:t>
+      </w:r>
+      <w:proofErr w:type="spellStart"/>
+      <w:r>
+        <w:rPr>
+          <w:b/>
+        </w:rPr>
+        <w:t>register_lowering_pattern</w:t>
+      </w:r>
+      <w:proofErr w:type="spellEnd"/>
+      <w:r>
+        <w:rPr>
+          <w:b/>
+        </w:rPr>
+        <w:t>()</w:t>
+      </w:r>
+      <w:r>
+        <w:t xml:space="preserve"> which is responsible to register a pattern</w:t>
+      </w:r>
+      <w:r>
+        <w:t>-matching rule</w:t>
+      </w:r>
+      <w:r>
+        <w:t xml:space="preserve"> </w:t>
+      </w:r>
+      <w:r>
+        <w:t>which</w:t>
+      </w:r>
+      <w:r>
+        <w:t xml:space="preserve"> can be converted directly into the lower IR representations</w:t>
+      </w:r>
+      <w:r>
+        <w:t xml:space="preserve"> via a provided handler.</w:t>
+      </w:r>
+      <w:r>
+        <w:t xml:space="preserve"> The function that is decorated using the </w:t>
+      </w:r>
+      <w:proofErr w:type="spellStart"/>
+      <w:r>
+        <w:rPr>
+          <w:b/>
+        </w:rPr>
+        <w:t>register_lowering_</w:t>
+      </w:r>
+      <w:proofErr w:type="gramStart"/>
+      <w:r>
+        <w:rPr>
+          <w:b/>
+        </w:rPr>
+        <w:t>pattern</w:t>
+      </w:r>
+      <w:proofErr w:type="spellEnd"/>
+      <w:r>
+        <w:rPr>
+          <w:b/>
+        </w:rPr>
+        <w:t>(</w:t>
+      </w:r>
+      <w:proofErr w:type="gramEnd"/>
+      <w:r>
+        <w:rPr>
+          <w:b/>
+        </w:rPr>
+        <w:t>)</w:t>
+      </w:r>
+      <w:r>
+        <w:t xml:space="preserve"> is saved and then called at the lowering time.</w:t>
+      </w:r>
+    </w:p>
+    <w:p>
+      <w:pPr>
+        <w:ind w:left="720"/>
+      </w:pPr>
+      <w:r>
+        <w:t xml:space="preserve">Also it contains a </w:t>
+      </w:r>
+      <w:proofErr w:type="spellStart"/>
+      <w:r>
+        <w:rPr>
+          <w:b/>
+        </w:rPr>
+        <w:t>register_graph_</w:t>
+      </w:r>
+      <w:proofErr w:type="gramStart"/>
+      <w:r>
+        <w:rPr>
+          <w:b/>
+        </w:rPr>
+        <w:t>pattern</w:t>
+      </w:r>
+      <w:proofErr w:type="spellEnd"/>
+      <w:r>
+        <w:rPr>
+          <w:b/>
+        </w:rPr>
+        <w:t>(</w:t>
+      </w:r>
+      <w:proofErr w:type="gramEnd"/>
+      <w:r>
+        <w:rPr>
+          <w:b/>
+        </w:rPr>
+        <w:t>)</w:t>
+      </w:r>
+      <w:r>
+        <w:t xml:space="preserve"> which </w:t>
+      </w:r>
+      <w:r>
+        <w:t>registers</w:t>
+      </w:r>
+      <w:r>
+        <w:t xml:space="preserve"> a pattern-matching rule</w:t>
+      </w:r>
+      <w:r>
+        <w:t xml:space="preserve"> </w:t>
+      </w:r>
+      <w:r>
+        <w:t xml:space="preserve">and applies </w:t>
+      </w:r>
+      <w:r>
+        <w:t xml:space="preserve">custom </w:t>
+      </w:r>
+      <w:r>
+        <w:t>transformation on the</w:t>
+      </w:r>
+      <w:r>
+        <w:t xml:space="preserve"> specific parts of the</w:t>
+      </w:r>
+      <w:r>
+        <w:t xml:space="preserve"> graph</w:t>
+      </w:r>
+      <w:r>
+        <w:t xml:space="preserve"> matched</w:t>
+      </w:r>
+      <w:r>
+        <w:t xml:space="preserve"> using the handler function</w:t>
+      </w:r>
+      <w:r>
+        <w:t xml:space="preserve"> passed to the function</w:t>
+      </w:r>
+      <w:r>
+        <w:t xml:space="preserve">. </w:t>
+      </w:r>
+    </w:p>
+    <w:p>
+      <w:pPr>
+        <w:ind w:left="720"/>
+      </w:pPr>
+      <w:proofErr w:type="spellStart"/>
+      <w:r>
+        <w:rPr>
+          <w:b/>
+        </w:rPr>
+        <w:t>PatternMatcherPass</w:t>
+      </w:r>
+      <w:proofErr w:type="spellEnd"/>
+      <w:r>
+        <w:rPr>
+          <w:b/>
+        </w:rPr>
+        <w:t xml:space="preserve">: </w:t>
+      </w:r>
+      <w:proofErr w:type="spellStart"/>
+      <w:r>
+        <w:t>PatternMatcherPass</w:t>
+      </w:r>
+      <w:proofErr w:type="spellEnd"/>
+      <w:r>
+        <w:t xml:space="preserve"> class is a key component in the pattern_matcher.py that encapsulates a set of pattern-matching rules and provides a mechanism to apply these rules on the FX graph. It iterates over each node of the FX graph and applies transformation defined by the associated handlers.</w:t>
+      </w:r>
+    </w:p>
+    <w:p>
+      <w:proofErr w:type="spellStart"/>
+      <w:proofErr w:type="gramStart"/>
+      <w:r>
+        <w:rPr>
+          <w:b/>
           <w:bCs/>
         </w:rPr>
         <w:t>GraphLowering</w:t>
@@ -2566,12 +2834,10 @@
         <w:t xml:space="preserve"> inherits from the </w:t>
       </w:r>
       <w:proofErr w:type="spellStart"/>
-      <w:proofErr w:type="gramStart"/>
       <w:r>
         <w:t>torch.fx.Interpreter</w:t>
       </w:r>
       <w:proofErr w:type="spellEnd"/>
-      <w:proofErr w:type="gramEnd"/>
       <w:r>
         <w:t>, which provides a framework for waling a FX graph.</w:t>
       </w:r>
@@ -2652,11 +2918,19 @@
         <w:t>GraphLowering.ru</w:t>
       </w:r>
       <w:r>
-        <w:t>n_node</w:t>
-      </w:r>
-      <w:proofErr w:type="spellEnd"/>
-      <w:r>
-        <w:t xml:space="preserve">(node). The </w:t>
+        <w:t>n_</w:t>
+      </w:r>
+      <w:proofErr w:type="gramStart"/>
+      <w:r>
+        <w:t>node</w:t>
+      </w:r>
+      <w:proofErr w:type="spellEnd"/>
+      <w:r>
+        <w:t>(</w:t>
+      </w:r>
+      <w:proofErr w:type="gramEnd"/>
+      <w:r>
+        <w:t xml:space="preserve">node). The </w:t>
       </w:r>
       <w:proofErr w:type="spellStart"/>
       <w:r>
@@ -2700,13 +2974,18 @@
       </w:r>
       <w:proofErr w:type="spellStart"/>
       <w:r>
-        <w:t>register_lowering</w:t>
+        <w:t>register_</w:t>
+      </w:r>
+      <w:proofErr w:type="gramStart"/>
+      <w:r>
+        <w:t>lowering</w:t>
       </w:r>
       <w:proofErr w:type="spellEnd"/>
       <w:r>
         <w:t>(</w:t>
       </w:r>
       <w:proofErr w:type="spellStart"/>
+      <w:proofErr w:type="gramEnd"/>
       <w:r>
         <w:t>fused_mm_add_relu</w:t>
       </w:r>
@@ -2720,28 +2999,22 @@
         <w:spacing w:before="240" w:after="240"/>
       </w:pPr>
       <w:proofErr w:type="spellStart"/>
+      <w:proofErr w:type="gramStart"/>
       <w:r>
         <w:t>def</w:t>
       </w:r>
       <w:proofErr w:type="spellEnd"/>
+      <w:proofErr w:type="gramEnd"/>
       <w:r>
         <w:t xml:space="preserve"> </w:t>
       </w:r>
       <w:proofErr w:type="spellStart"/>
       <w:r>
-        <w:t>fused_mm_add_relu_</w:t>
-      </w:r>
-      <w:proofErr w:type="gramStart"/>
-      <w:r>
-        <w:t>lowering</w:t>
-      </w:r>
-      <w:proofErr w:type="spellEnd"/>
-      <w:r>
-        <w:t>(</w:t>
-      </w:r>
-      <w:proofErr w:type="gramEnd"/>
-      <w:r>
-        <w:t xml:space="preserve">a, b, c): </w:t>
+        <w:t>fused_mm_add_relu_lowering</w:t>
+      </w:r>
+      <w:proofErr w:type="spellEnd"/>
+      <w:r>
+        <w:t xml:space="preserve">(a, b, c): </w:t>
       </w:r>
     </w:p>
     <w:p>
@@ -2758,26 +3031,27 @@
         <w:spacing w:before="240" w:after="240"/>
       </w:pPr>
       <w:r>
+        <w:lastRenderedPageBreak/>
         <w:t xml:space="preserve"> </w:t>
       </w:r>
       <w:r>
         <w:tab/>
       </w:r>
       <w:proofErr w:type="spellStart"/>
+      <w:proofErr w:type="gramStart"/>
       <w:r>
         <w:t>tmp</w:t>
       </w:r>
       <w:proofErr w:type="spellEnd"/>
+      <w:proofErr w:type="gramEnd"/>
       <w:r>
         <w:t xml:space="preserve"> = </w:t>
       </w:r>
       <w:proofErr w:type="spellStart"/>
-      <w:proofErr w:type="gramStart"/>
       <w:r>
         <w:t>ir.MatMul</w:t>
       </w:r>
       <w:proofErr w:type="spellEnd"/>
-      <w:proofErr w:type="gramEnd"/>
       <w:r>
         <w:t xml:space="preserve">(a, b) </w:t>
       </w:r>
@@ -2796,11 +3070,11 @@
         <w:t>ir.Add</w:t>
       </w:r>
       <w:proofErr w:type="spellEnd"/>
+      <w:r>
+        <w:t>(</w:t>
+      </w:r>
+      <w:proofErr w:type="spellStart"/>
       <w:proofErr w:type="gramEnd"/>
-      <w:r>
-        <w:t>(</w:t>
-      </w:r>
-      <w:proofErr w:type="spellStart"/>
       <w:r>
         <w:t>tmp</w:t>
       </w:r>
@@ -2814,175 +3088,175 @@
         <w:spacing w:before="240" w:after="240"/>
         <w:ind w:firstLine="720"/>
       </w:pPr>
-      <w:r>
-        <w:t xml:space="preserve">return </w:t>
-      </w:r>
-      <w:proofErr w:type="spellStart"/>
       <w:proofErr w:type="gramStart"/>
       <w:r>
+        <w:t>return</w:t>
+      </w:r>
+      <w:proofErr w:type="gramEnd"/>
+      <w:r>
+        <w:t xml:space="preserve"> </w:t>
+      </w:r>
+      <w:proofErr w:type="spellStart"/>
+      <w:r>
         <w:t>ir.ReLU</w:t>
       </w:r>
       <w:proofErr w:type="spellEnd"/>
+      <w:r>
+        <w:t>(tmp2)</w:t>
+      </w:r>
+    </w:p>
+    <w:p>
+      <w:pPr>
+        <w:spacing w:before="240" w:after="240"/>
+        <w:rPr>
+          <w:rFonts w:ascii="Aptos" w:hAnsi="Aptos"/>
+        </w:rPr>
+      </w:pPr>
+      <w:r>
+        <w:rPr>
+          <w:rFonts w:ascii="Aptos" w:hAnsi="Aptos"/>
+        </w:rPr>
+        <w:t xml:space="preserve">The above function defines how the </w:t>
+      </w:r>
+      <w:r>
+        <w:rPr>
+          <w:rFonts w:ascii="Aptos" w:hAnsi="Aptos"/>
+          <w:b/>
+          <w:bCs/>
+        </w:rPr>
+        <w:t>high-level operation</w:t>
+      </w:r>
+      <w:r>
+        <w:rPr>
+          <w:rFonts w:ascii="Aptos" w:hAnsi="Aptos"/>
+        </w:rPr>
+        <w:t xml:space="preserve"> </w:t>
+      </w:r>
+      <w:proofErr w:type="spellStart"/>
+      <w:r>
+        <w:rPr>
+          <w:rFonts w:ascii="Aptos" w:hAnsi="Aptos"/>
+        </w:rPr>
+        <w:t>fused_mm_add_relu</w:t>
+      </w:r>
+      <w:proofErr w:type="spellEnd"/>
+      <w:r>
+        <w:rPr>
+          <w:rFonts w:ascii="Aptos" w:hAnsi="Aptos"/>
+        </w:rPr>
+        <w:t xml:space="preserve"> (like </w:t>
+      </w:r>
+      <w:proofErr w:type="spellStart"/>
+      <w:proofErr w:type="gramStart"/>
+      <w:r>
+        <w:rPr>
+          <w:rFonts w:ascii="Aptos" w:hAnsi="Aptos"/>
+        </w:rPr>
+        <w:t>torch.nn.functional.relu</w:t>
+      </w:r>
+      <w:proofErr w:type="spellEnd"/>
+      <w:r>
+        <w:rPr>
+          <w:rFonts w:ascii="Aptos" w:hAnsi="Aptos"/>
+        </w:rPr>
+        <w:t>(</w:t>
+      </w:r>
       <w:proofErr w:type="gramEnd"/>
       <w:r>
-        <w:t>(tmp2)</w:t>
+        <w:rPr>
+          <w:rFonts w:ascii="Aptos" w:hAnsi="Aptos"/>
+        </w:rPr>
+        <w:t xml:space="preserve">a @ b + c)) is lowered into a series of </w:t>
+      </w:r>
+      <w:r>
+        <w:rPr>
+          <w:rFonts w:ascii="Aptos" w:hAnsi="Aptos"/>
+          <w:b/>
+          <w:bCs/>
+        </w:rPr>
+        <w:t>intermediate representation (IR) nodes</w:t>
+      </w:r>
+      <w:r>
+        <w:rPr>
+          <w:rFonts w:ascii="Aptos" w:hAnsi="Aptos"/>
+        </w:rPr>
+        <w:t>.</w:t>
       </w:r>
     </w:p>
     <w:p>
       <w:pPr>
         <w:spacing w:before="240" w:after="240"/>
-        <w:rPr>
-          <w:rFonts w:ascii="Aptos" w:hAnsi="Aptos"/>
-        </w:rPr>
-      </w:pPr>
-      <w:r>
-        <w:rPr>
-          <w:rFonts w:ascii="Aptos" w:hAnsi="Aptos"/>
-        </w:rPr>
-        <w:t xml:space="preserve">The above function defines how the </w:t>
-      </w:r>
-      <w:r>
-        <w:rPr>
-          <w:rFonts w:ascii="Aptos" w:hAnsi="Aptos"/>
-          <w:b/>
-          <w:bCs/>
-        </w:rPr>
-        <w:t>high-level operation</w:t>
-      </w:r>
-      <w:r>
-        <w:rPr>
-          <w:rFonts w:ascii="Aptos" w:hAnsi="Aptos"/>
-        </w:rPr>
+      </w:pPr>
+      <w:r>
+        <w:t xml:space="preserve">This would return the </w:t>
+      </w:r>
+      <w:proofErr w:type="spellStart"/>
+      <w:r>
+        <w:t>IRNode</w:t>
+      </w:r>
+      <w:proofErr w:type="spellEnd"/>
+      <w:r>
+        <w:t xml:space="preserve"> instances from the </w:t>
+      </w:r>
+      <w:r>
+        <w:rPr>
+          <w:b/>
+          <w:bCs/>
+        </w:rPr>
+        <w:t>torch/_inductor/ir.py</w:t>
+      </w:r>
+      <w:r>
+        <w:t xml:space="preserve"> like </w:t>
+      </w:r>
+      <w:proofErr w:type="spellStart"/>
+      <w:r>
+        <w:t>MatMul</w:t>
+      </w:r>
+      <w:proofErr w:type="spellEnd"/>
+      <w:r>
+        <w:t xml:space="preserve">, Add, </w:t>
+      </w:r>
+      <w:proofErr w:type="spellStart"/>
+      <w:r>
+        <w:t>ReLU</w:t>
+      </w:r>
+      <w:proofErr w:type="gramStart"/>
+      <w:r>
+        <w:t>,etc</w:t>
+      </w:r>
+      <w:proofErr w:type="spellEnd"/>
+      <w:proofErr w:type="gramEnd"/>
+      <w:r>
+        <w:t>.</w:t>
+      </w:r>
+      <w:r>
+        <w:t xml:space="preserve"> The returned </w:t>
+      </w:r>
+      <w:proofErr w:type="spellStart"/>
+      <w:r>
+        <w:t>IRNodes</w:t>
+      </w:r>
+      <w:proofErr w:type="spellEnd"/>
+      <w:r>
+        <w:t xml:space="preserve"> are added to the </w:t>
+      </w:r>
+      <w:proofErr w:type="spellStart"/>
+      <w:r>
+        <w:t>GraphLowering.graph_outputs</w:t>
+      </w:r>
+      <w:proofErr w:type="spellEnd"/>
+      <w:r>
+        <w:t>.</w:t>
+      </w:r>
+      <w:r>
         <w:t xml:space="preserve"> </w:t>
       </w:r>
       <w:proofErr w:type="spellStart"/>
       <w:r>
-        <w:rPr>
-          <w:rFonts w:ascii="Aptos" w:hAnsi="Aptos"/>
-        </w:rPr>
-        <w:t>fused_mm_add_relu</w:t>
-      </w:r>
-      <w:proofErr w:type="spellEnd"/>
-      <w:r>
-        <w:rPr>
-          <w:rFonts w:ascii="Aptos" w:hAnsi="Aptos"/>
-        </w:rPr>
-        <w:t xml:space="preserve"> (like </w:t>
-      </w:r>
-      <w:proofErr w:type="spellStart"/>
-      <w:r>
-        <w:rPr>
-          <w:rFonts w:ascii="Aptos" w:hAnsi="Aptos"/>
-        </w:rPr>
-        <w:t>torch.</w:t>
-      </w:r>
-      <w:proofErr w:type="gramStart"/>
-      <w:r>
-        <w:rPr>
-          <w:rFonts w:ascii="Aptos" w:hAnsi="Aptos"/>
-        </w:rPr>
-        <w:t>nn.functional</w:t>
-      </w:r>
-      <w:proofErr w:type="gramEnd"/>
-      <w:r>
-        <w:rPr>
-          <w:rFonts w:ascii="Aptos" w:hAnsi="Aptos"/>
-        </w:rPr>
-        <w:t>.relu</w:t>
-      </w:r>
-      <w:proofErr w:type="spellEnd"/>
-      <w:r>
-        <w:rPr>
-          <w:rFonts w:ascii="Aptos" w:hAnsi="Aptos"/>
-        </w:rPr>
-        <w:t xml:space="preserve">(a @ b + c)) is lowered into a series of </w:t>
-      </w:r>
-      <w:r>
-        <w:rPr>
-          <w:rFonts w:ascii="Aptos" w:hAnsi="Aptos"/>
-          <w:b/>
-          <w:bCs/>
-        </w:rPr>
-        <w:t>intermediate representation (IR) nodes</w:t>
-      </w:r>
-      <w:r>
-        <w:rPr>
-          <w:rFonts w:ascii="Aptos" w:hAnsi="Aptos"/>
-        </w:rPr>
-        <w:t>.</w:t>
-      </w:r>
-    </w:p>
-    <w:p>
-      <w:pPr>
-        <w:spacing w:before="240" w:after="240"/>
-      </w:pPr>
-      <w:r>
-        <w:t xml:space="preserve">This would return the </w:t>
-      </w:r>
-      <w:proofErr w:type="spellStart"/>
-      <w:r>
-        <w:t>IRNode</w:t>
-      </w:r>
-      <w:proofErr w:type="spellEnd"/>
-      <w:r>
-        <w:t xml:space="preserve"> instances from the </w:t>
-      </w:r>
-      <w:r>
-        <w:rPr>
-          <w:b/>
-          <w:bCs/>
-        </w:rPr>
-        <w:t>torch/_inductor/ir.py</w:t>
-      </w:r>
-      <w:r>
-        <w:t xml:space="preserve"> like </w:t>
-      </w:r>
-      <w:proofErr w:type="spellStart"/>
-      <w:r>
-        <w:t>MatMul</w:t>
-      </w:r>
-      <w:proofErr w:type="spellEnd"/>
-      <w:r>
-        <w:t xml:space="preserve">, Add, </w:t>
-      </w:r>
-      <w:proofErr w:type="spellStart"/>
-      <w:proofErr w:type="gramStart"/>
-      <w:r>
-        <w:t>ReLU,etc</w:t>
-      </w:r>
-      <w:proofErr w:type="spellEnd"/>
-      <w:r>
-        <w:t>.</w:t>
-      </w:r>
-      <w:proofErr w:type="gramEnd"/>
-      <w:r>
-        <w:t xml:space="preserve"> The returned </w:t>
-      </w:r>
-      <w:proofErr w:type="spellStart"/>
-      <w:r>
-        <w:t>IRNodes</w:t>
-      </w:r>
-      <w:proofErr w:type="spellEnd"/>
-      <w:r>
-        <w:t xml:space="preserve"> are added to the </w:t>
-      </w:r>
-      <w:proofErr w:type="spellStart"/>
-      <w:r>
         <w:t>GraphLowering.graph_outputs</w:t>
       </w:r>
       <w:proofErr w:type="spellEnd"/>
       <w:r>
-        <w:t>.</w:t>
-      </w:r>
-      <w:r>
-        <w:t xml:space="preserve"> </w:t>
-      </w:r>
-      <w:proofErr w:type="spellStart"/>
-      <w:r>
-        <w:t>GraphLowering.graph_outputs</w:t>
-      </w:r>
-      <w:proofErr w:type="spellEnd"/>
-      <w:r>
         <w:t xml:space="preserve"> is a list of IR nodes which represents the entire computation.</w:t>
       </w:r>
     </w:p>
@@ -2990,9 +3264,8 @@
       <w:r>
         <w:rPr>
           <w:noProof/>
-          <w:lang w:val="en-IN" w:eastAsia="en-IN"/>
-        </w:rPr>
-        <w:lastRenderedPageBreak/>
+          <w:lang w:eastAsia="en-US"/>
+        </w:rPr>
         <w:drawing>
           <wp:inline distT="0" distB="0" distL="0" distR="0" wp14:anchorId="6930F4B8" wp14:editId="6E84CBBF">
             <wp:extent cx="5943600" cy="2895600"/>
@@ -3154,13 +3427,20 @@
         <w:rPr>
           <w:rFonts w:ascii="Aptos" w:hAnsi="Aptos"/>
         </w:rPr>
-        <w:t xml:space="preserve"> for CUDA. The combined scheduler dispatches IR nodes either to the Triton-based scheduler or to a CUDA-C++ scheduler. The template IR nodes instances like </w:t>
-      </w:r>
-      <w:proofErr w:type="spellStart"/>
+        <w:t xml:space="preserve"> for CUDA. </w:t>
+      </w:r>
       <w:r>
         <w:rPr>
           <w:rFonts w:ascii="Aptos" w:hAnsi="Aptos"/>
         </w:rPr>
+        <w:lastRenderedPageBreak/>
+        <w:t xml:space="preserve">The combined scheduler dispatches IR nodes either to the Triton-based scheduler or to a CUDA-C++ scheduler. The template IR nodes instances like </w:t>
+      </w:r>
+      <w:proofErr w:type="spellStart"/>
+      <w:r>
+        <w:rPr>
+          <w:rFonts w:ascii="Aptos" w:hAnsi="Aptos"/>
+        </w:rPr>
         <w:t>CUDATemplateBuffer</w:t>
       </w:r>
       <w:proofErr w:type="spellEnd"/>
@@ -3168,13 +3448,27 @@
         <w:rPr>
           <w:rFonts w:ascii="Aptos" w:hAnsi="Aptos"/>
         </w:rPr>
-        <w:t xml:space="preserve"> or complex operations (e.g. fused operations, matrix multiplications, etc.) trigger the CUDA-C++ path and the ordinary elementwise or reduction loops go to the Triton (Triton is an open-source language and compiler for writing custom GPU kernels developed by </w:t>
+        <w:t xml:space="preserve"> or complex operations (e.g. fused operations, matrix multiplications, etc.) trigger the CUDA-C++ path and the ordinary </w:t>
       </w:r>
       <w:proofErr w:type="spellStart"/>
       <w:r>
         <w:rPr>
           <w:rFonts w:ascii="Aptos" w:hAnsi="Aptos"/>
         </w:rPr>
+        <w:t>elementwise</w:t>
+      </w:r>
+      <w:proofErr w:type="spellEnd"/>
+      <w:r>
+        <w:rPr>
+          <w:rFonts w:ascii="Aptos" w:hAnsi="Aptos"/>
+        </w:rPr>
+        <w:t xml:space="preserve"> or reduction loops go to the Triton (Triton is an open-source language and compiler for writing custom GPU kernels developed by </w:t>
+      </w:r>
+      <w:proofErr w:type="spellStart"/>
+      <w:r>
+        <w:rPr>
+          <w:rFonts w:ascii="Aptos" w:hAnsi="Aptos"/>
+        </w:rPr>
         <w:t>OpenAI</w:t>
       </w:r>
       <w:proofErr w:type="spellEnd"/>
@@ -3256,30 +3550,31 @@
           <w:rFonts w:ascii="Aptos" w:hAnsi="Aptos"/>
         </w:rPr>
       </w:pPr>
+      <w:proofErr w:type="gramStart"/>
       <w:r>
         <w:rPr>
           <w:rFonts w:ascii="Aptos" w:hAnsi="Aptos"/>
         </w:rPr>
-        <w:t>cuda_cpp_scheduling.py decides</w:t>
-      </w:r>
+        <w:t>cuda_cpp_scheduling.py</w:t>
+      </w:r>
+      <w:proofErr w:type="gramEnd"/>
       <w:r>
         <w:rPr>
           <w:rFonts w:ascii="Aptos" w:hAnsi="Aptos"/>
         </w:rPr>
+        <w:t xml:space="preserve"> decides</w:t>
+      </w:r>
+      <w:r>
+        <w:rPr>
+          <w:rFonts w:ascii="Aptos" w:hAnsi="Aptos"/>
+        </w:rPr>
         <w:t xml:space="preserve"> the organization and fusion of operations into CUDA C++ kernels and helps generate the C++ code for those kernels.</w:t>
       </w:r>
       <w:r>
         <w:rPr>
           <w:rFonts w:ascii="Aptos" w:hAnsi="Aptos"/>
         </w:rPr>
-        <w:t xml:space="preserve"> It </w:t>
-      </w:r>
-      <w:r>
-        <w:rPr>
-          <w:rFonts w:ascii="Aptos" w:hAnsi="Aptos"/>
-        </w:rPr>
-        <w:lastRenderedPageBreak/>
-        <w:t>supports generating CUDA C++ kernels using templates. It can also com</w:t>
+        <w:t xml:space="preserve"> It supports generating CUDA C++ kernels using templates. It can also com</w:t>
       </w:r>
       <w:r>
         <w:rPr>
@@ -3587,6 +3882,7 @@
         <w:t xml:space="preserve">. And this class is responsible to generate the C++/CUDA kernel that performs the </w:t>
       </w:r>
       <w:proofErr w:type="spellStart"/>
+      <w:proofErr w:type="gramStart"/>
       <w:r>
         <w:rPr>
           <w:b/>
@@ -3603,6 +3899,7 @@
         <w:t>(</w:t>
       </w:r>
       <w:proofErr w:type="spellStart"/>
+      <w:proofErr w:type="gramEnd"/>
       <w:r>
         <w:rPr>
           <w:b/>
@@ -3642,12 +3939,22 @@
           <w:bCs/>
         </w:rPr>
       </w:pPr>
-      <w:r>
-        <w:rPr>
-          <w:b/>
-          <w:bCs/>
-        </w:rPr>
-        <w:t xml:space="preserve">class </w:t>
+      <w:proofErr w:type="gramStart"/>
+      <w:r>
+        <w:rPr>
+          <w:b/>
+          <w:bCs/>
+        </w:rPr>
+        <w:lastRenderedPageBreak/>
+        <w:t>class</w:t>
+      </w:r>
+      <w:proofErr w:type="gramEnd"/>
+      <w:r>
+        <w:rPr>
+          <w:b/>
+          <w:bCs/>
+        </w:rPr>
+        <w:t xml:space="preserve"> </w:t>
       </w:r>
       <w:proofErr w:type="spellStart"/>
       <w:r>
@@ -3695,23 +4002,7 @@
           <w:b/>
           <w:bCs/>
         </w:rPr>
-        <w:t xml:space="preserve"> </w:t>
-      </w:r>
-      <w:proofErr w:type="gramStart"/>
-      <w:r>
-        <w:rPr>
-          <w:b/>
-          <w:bCs/>
-        </w:rPr>
-        <w:t>render(</w:t>
-      </w:r>
-      <w:proofErr w:type="gramEnd"/>
-      <w:r>
-        <w:rPr>
-          <w:b/>
-          <w:bCs/>
-        </w:rPr>
-        <w:t>self, kernel, **</w:t>
+        <w:t xml:space="preserve"> render(self, kernel, **</w:t>
       </w:r>
       <w:proofErr w:type="spellStart"/>
       <w:r>
@@ -4053,7 +4344,6 @@
           <w:b/>
           <w:bCs/>
         </w:rPr>
-        <w:lastRenderedPageBreak/>
         <w:t xml:space="preserve">    </w:t>
       </w:r>
       <w:proofErr w:type="spellStart"/>
@@ -4255,15 +4545,7 @@
         <w:ind w:left="1080"/>
       </w:pPr>
       <w:r>
-        <w:t xml:space="preserve">The above code is just an </w:t>
-      </w:r>
-      <w:proofErr w:type="gramStart"/>
-      <w:r>
-        <w:t>example,</w:t>
-      </w:r>
-      <w:proofErr w:type="gramEnd"/>
-      <w:r>
-        <w:t xml:space="preserve"> it is not the real code that gets generated.</w:t>
+        <w:t>The above code is just an example, it is not the real code that gets generated.</w:t>
       </w:r>
     </w:p>
     <w:p>
@@ -4399,7 +4681,23 @@
           <w:b/>
           <w:bCs/>
         </w:rPr>
-        <w:t xml:space="preserve"> cuda_kernel.py only provides the utility functions that are used by the templates to build the final kernel structure.</w:t>
+        <w:t xml:space="preserve"> </w:t>
+      </w:r>
+      <w:proofErr w:type="gramStart"/>
+      <w:r>
+        <w:rPr>
+          <w:b/>
+          <w:bCs/>
+        </w:rPr>
+        <w:t>cuda_kernel.py</w:t>
+      </w:r>
+      <w:proofErr w:type="gramEnd"/>
+      <w:r>
+        <w:rPr>
+          <w:b/>
+          <w:bCs/>
+        </w:rPr>
+        <w:t xml:space="preserve"> only provides the utility functions that are used by the templates to build the final kernel structure.</w:t>
       </w:r>
     </w:p>
     <w:p>
@@ -4449,25 +4747,29 @@
         <w:spacing w:before="240" w:after="240"/>
       </w:pPr>
       <w:proofErr w:type="spellStart"/>
+      <w:r>
+        <w:t>Lets</w:t>
+      </w:r>
+      <w:proofErr w:type="spellEnd"/>
+      <w:r>
+        <w:t xml:space="preserve"> s</w:t>
+      </w:r>
+      <w:r>
+        <w:t>uppose the generated CUDA kernel is as shown below-</w:t>
+      </w:r>
+    </w:p>
+    <w:p>
+      <w:pPr>
+        <w:spacing w:before="240" w:after="240"/>
+      </w:pPr>
       <w:proofErr w:type="gramStart"/>
       <w:r>
-        <w:t>Lets</w:t>
-      </w:r>
-      <w:proofErr w:type="spellEnd"/>
+        <w:lastRenderedPageBreak/>
+        <w:t>extern</w:t>
+      </w:r>
       <w:proofErr w:type="gramEnd"/>
       <w:r>
-        <w:t xml:space="preserve"> s</w:t>
-      </w:r>
-      <w:r>
-        <w:t>uppose the generated CUDA kernel is as shown below-</w:t>
-      </w:r>
-    </w:p>
-    <w:p>
-      <w:pPr>
-        <w:spacing w:before="240" w:after="240"/>
-      </w:pPr>
-      <w:r>
-        <w:t xml:space="preserve">extern "C" </w:t>
+        <w:t xml:space="preserve"> "C" </w:t>
       </w:r>
       <w:r>
         <w:rPr>
@@ -4481,18 +4783,13 @@
       </w:r>
       <w:proofErr w:type="spellStart"/>
       <w:r>
-        <w:t>fused_mm_add_</w:t>
-      </w:r>
-      <w:proofErr w:type="gramStart"/>
-      <w:r>
-        <w:t>relu</w:t>
+        <w:t>fused_mm_add_relu</w:t>
       </w:r>
       <w:proofErr w:type="spellEnd"/>
       <w:r>
         <w:t>(</w:t>
       </w:r>
       <w:proofErr w:type="spellStart"/>
-      <w:proofErr w:type="gramEnd"/>
       <w:r>
         <w:t>const</w:t>
       </w:r>
@@ -4547,10 +4844,12 @@
         <w:ind w:firstLine="720"/>
       </w:pPr>
       <w:proofErr w:type="spellStart"/>
+      <w:proofErr w:type="gramStart"/>
       <w:r>
         <w:t>int</w:t>
       </w:r>
       <w:proofErr w:type="spellEnd"/>
+      <w:proofErr w:type="gramEnd"/>
       <w:r>
         <w:t xml:space="preserve"> row = </w:t>
       </w:r>
@@ -4608,256 +4907,516 @@
       <w:r>
         <w:t xml:space="preserve"> + </w:t>
       </w:r>
+      <w:bookmarkStart w:id="0" w:name="_GoBack"/>
+      <w:bookmarkEnd w:id="0"/>
+      <w:proofErr w:type="spellStart"/>
+      <w:r>
+        <w:t>threadIdx.x</w:t>
+      </w:r>
+      <w:proofErr w:type="spellEnd"/>
+      <w:r>
+        <w:t>;</w:t>
+      </w:r>
+    </w:p>
+    <w:p>
+      <w:pPr>
+        <w:ind w:firstLine="720"/>
+      </w:pPr>
+      <w:proofErr w:type="gramStart"/>
+      <w:r>
+        <w:rPr>
+          <w:rFonts w:ascii="Consolas" w:eastAsia="Consolas" w:hAnsi="Consolas" w:cs="Consolas"/>
+        </w:rPr>
+        <w:t>if</w:t>
+      </w:r>
+      <w:proofErr w:type="gramEnd"/>
+      <w:r>
+        <w:rPr>
+          <w:rFonts w:ascii="Consolas" w:eastAsia="Consolas" w:hAnsi="Consolas" w:cs="Consolas"/>
+        </w:rPr>
+        <w:t xml:space="preserve"> (row &lt; M &amp;&amp; col &lt; N) {</w:t>
+      </w:r>
+      <w:r>
+        <w:br/>
+      </w:r>
+      <w:r>
+        <w:rPr>
+          <w:rFonts w:ascii="Consolas" w:eastAsia="Consolas" w:hAnsi="Consolas" w:cs="Consolas"/>
+        </w:rPr>
+        <w:t xml:space="preserve">    </w:t>
+      </w:r>
       <w:r>
         <w:tab/>
       </w:r>
-      <w:proofErr w:type="spellStart"/>
-      <w:r>
-        <w:t>threadIdx.x</w:t>
-      </w:r>
-      <w:proofErr w:type="spellEnd"/>
-      <w:r>
-        <w:t>;</w:t>
-      </w:r>
-    </w:p>
-    <w:p>
-      <w:pPr>
+      <w:r>
+        <w:tab/>
+      </w:r>
+      <w:r>
+        <w:rPr>
+          <w:rFonts w:ascii="Consolas" w:eastAsia="Consolas" w:hAnsi="Consolas" w:cs="Consolas"/>
+        </w:rPr>
+        <w:t>float sum = 0.0f;</w:t>
+      </w:r>
+      <w:r>
+        <w:br/>
+      </w:r>
+      <w:r>
+        <w:rPr>
+          <w:rFonts w:ascii="Consolas" w:eastAsia="Consolas" w:hAnsi="Consolas" w:cs="Consolas"/>
+        </w:rPr>
+        <w:t xml:space="preserve">    </w:t>
+      </w:r>
+      <w:r>
+        <w:tab/>
+      </w:r>
+      <w:r>
+        <w:tab/>
+      </w:r>
+      <w:r>
+        <w:rPr>
+          <w:rFonts w:ascii="Consolas" w:eastAsia="Consolas" w:hAnsi="Consolas" w:cs="Consolas"/>
+        </w:rPr>
+        <w:t>for (</w:t>
+      </w:r>
+      <w:proofErr w:type="spellStart"/>
+      <w:r>
+        <w:rPr>
+          <w:rFonts w:ascii="Consolas" w:eastAsia="Consolas" w:hAnsi="Consolas" w:cs="Consolas"/>
+        </w:rPr>
+        <w:t>int</w:t>
+      </w:r>
+      <w:proofErr w:type="spellEnd"/>
+      <w:r>
+        <w:rPr>
+          <w:rFonts w:ascii="Consolas" w:eastAsia="Consolas" w:hAnsi="Consolas" w:cs="Consolas"/>
+        </w:rPr>
+        <w:t xml:space="preserve"> k = 0; k &lt; K; ++k) {</w:t>
+      </w:r>
+      <w:r>
+        <w:br/>
+      </w:r>
+      <w:r>
+        <w:rPr>
+          <w:rFonts w:ascii="Consolas" w:eastAsia="Consolas" w:hAnsi="Consolas" w:cs="Consolas"/>
+        </w:rPr>
+        <w:t xml:space="preserve">        </w:t>
+      </w:r>
+      <w:r>
+        <w:tab/>
+      </w:r>
+      <w:r>
+        <w:tab/>
+      </w:r>
+      <w:r>
+        <w:rPr>
+          <w:rFonts w:ascii="Consolas" w:eastAsia="Consolas" w:hAnsi="Consolas" w:cs="Consolas"/>
+        </w:rPr>
+        <w:t>sum += A[row * K + k] * B[k * N + col];</w:t>
+      </w:r>
+      <w:r>
+        <w:br/>
+      </w:r>
+      <w:r>
+        <w:rPr>
+          <w:rFonts w:ascii="Consolas" w:eastAsia="Consolas" w:hAnsi="Consolas" w:cs="Consolas"/>
+        </w:rPr>
+        <w:t xml:space="preserve">    </w:t>
+      </w:r>
+      <w:r>
+        <w:tab/>
+      </w:r>
+      <w:r>
+        <w:tab/>
+      </w:r>
+      <w:r>
+        <w:rPr>
+          <w:rFonts w:ascii="Consolas" w:eastAsia="Consolas" w:hAnsi="Consolas" w:cs="Consolas"/>
+        </w:rPr>
+        <w:t>}</w:t>
+      </w:r>
+      <w:r>
+        <w:br/>
+      </w:r>
+      <w:r>
+        <w:rPr>
+          <w:rFonts w:ascii="Consolas" w:eastAsia="Consolas" w:hAnsi="Consolas" w:cs="Consolas"/>
+        </w:rPr>
+        <w:t xml:space="preserve">    </w:t>
+      </w:r>
+      <w:r>
+        <w:tab/>
+      </w:r>
+      <w:r>
+        <w:tab/>
+      </w:r>
+      <w:r>
+        <w:rPr>
+          <w:rFonts w:ascii="Consolas" w:eastAsia="Consolas" w:hAnsi="Consolas" w:cs="Consolas"/>
+        </w:rPr>
+        <w:t>sum += C[row * N + col];</w:t>
+      </w:r>
+      <w:r>
+        <w:br/>
+      </w:r>
+      <w:r>
+        <w:rPr>
+          <w:rFonts w:ascii="Consolas" w:eastAsia="Consolas" w:hAnsi="Consolas" w:cs="Consolas"/>
+        </w:rPr>
+        <w:t xml:space="preserve">    </w:t>
+      </w:r>
+      <w:r>
+        <w:tab/>
+      </w:r>
+      <w:r>
+        <w:tab/>
+      </w:r>
+      <w:r>
+        <w:rPr>
+          <w:rFonts w:ascii="Consolas" w:eastAsia="Consolas" w:hAnsi="Consolas" w:cs="Consolas"/>
+        </w:rPr>
+        <w:t xml:space="preserve">Out[row * N + col] = max(sum, 0.0f);  // </w:t>
+      </w:r>
+      <w:proofErr w:type="spellStart"/>
+      <w:r>
+        <w:rPr>
+          <w:rFonts w:ascii="Consolas" w:eastAsia="Consolas" w:hAnsi="Consolas" w:cs="Consolas"/>
+        </w:rPr>
+        <w:t>ReLU</w:t>
+      </w:r>
+      <w:proofErr w:type="spellEnd"/>
+      <w:r>
+        <w:br/>
+      </w:r>
+      <w:r>
+        <w:tab/>
+      </w:r>
+      <w:r>
+        <w:rPr>
+          <w:rFonts w:ascii="Consolas" w:eastAsia="Consolas" w:hAnsi="Consolas" w:cs="Consolas"/>
+        </w:rPr>
+        <w:t>}</w:t>
+      </w:r>
+      <w:r>
+        <w:br/>
+      </w:r>
+      <w:r>
+        <w:t xml:space="preserve"> </w:t>
+      </w:r>
+    </w:p>
+    <w:p>
+      <w:pPr>
+        <w:spacing w:before="240" w:after="240"/>
+      </w:pPr>
+      <w:r>
+        <w:t>}</w:t>
+      </w:r>
+    </w:p>
+    <w:p>
+      <w:pPr>
+        <w:spacing w:before="240" w:after="240"/>
+      </w:pPr>
+    </w:p>
+    <w:p>
+      <w:pPr>
+        <w:spacing w:before="240" w:after="240"/>
+        <w:ind w:left="720"/>
+      </w:pPr>
+      <w:proofErr w:type="spellStart"/>
+      <w:r>
+        <w:t>T</w:t>
+      </w:r>
+      <w:r>
+        <w:t>orchInductor</w:t>
+      </w:r>
+      <w:proofErr w:type="spellEnd"/>
+      <w:r>
+        <w:t xml:space="preserve"> uses the NVRTC (</w:t>
+      </w:r>
+      <w:r>
+        <w:t>NVIDIA Runtime Compilation</w:t>
+      </w:r>
+      <w:r>
+        <w:t>)</w:t>
+      </w:r>
+      <w:r>
+        <w:t>/NVCC</w:t>
+      </w:r>
+      <w:r>
+        <w:t xml:space="preserve"> to compile the code string</w:t>
+      </w:r>
+      <w:r>
+        <w:t xml:space="preserve"> above</w:t>
+      </w:r>
+      <w:r>
+        <w:t xml:space="preserve"> into GPU-executable PTX (Parallel Thread Execution) </w:t>
+      </w:r>
+      <w:r>
+        <w:t>binary.</w:t>
+      </w:r>
+      <w:r>
+        <w:br/>
+      </w:r>
+    </w:p>
+    <w:p>
+      <w:pPr>
+        <w:spacing w:before="240" w:after="240"/>
         <w:ind w:firstLine="720"/>
       </w:pPr>
       <w:r>
-        <w:rPr>
-          <w:rFonts w:ascii="Consolas" w:eastAsia="Consolas" w:hAnsi="Consolas" w:cs="Consolas"/>
-        </w:rPr>
-        <w:t>if (row &lt; M &amp;&amp; col &lt; N) {</w:t>
-      </w:r>
-      <w:r>
-        <w:br/>
-      </w:r>
-      <w:r>
-        <w:rPr>
-          <w:rFonts w:ascii="Consolas" w:eastAsia="Consolas" w:hAnsi="Consolas" w:cs="Consolas"/>
-        </w:rPr>
-        <w:t xml:space="preserve">    </w:t>
-      </w:r>
-      <w:r>
-        <w:tab/>
-      </w:r>
-      <w:r>
-        <w:tab/>
-      </w:r>
-      <w:r>
-        <w:rPr>
-          <w:rFonts w:ascii="Consolas" w:eastAsia="Consolas" w:hAnsi="Consolas" w:cs="Consolas"/>
-        </w:rPr>
-        <w:t>float sum = 0.0f;</w:t>
-      </w:r>
-      <w:r>
-        <w:br/>
-      </w:r>
-      <w:r>
-        <w:rPr>
-          <w:rFonts w:ascii="Consolas" w:eastAsia="Consolas" w:hAnsi="Consolas" w:cs="Consolas"/>
-        </w:rPr>
-        <w:t xml:space="preserve">    </w:t>
-      </w:r>
-      <w:r>
-        <w:tab/>
-      </w:r>
-      <w:r>
-        <w:tab/>
-      </w:r>
-      <w:r>
-        <w:rPr>
-          <w:rFonts w:ascii="Consolas" w:eastAsia="Consolas" w:hAnsi="Consolas" w:cs="Consolas"/>
-        </w:rPr>
-        <w:t>for (</w:t>
-      </w:r>
-      <w:proofErr w:type="spellStart"/>
-      <w:r>
-        <w:rPr>
-          <w:rFonts w:ascii="Consolas" w:eastAsia="Consolas" w:hAnsi="Consolas" w:cs="Consolas"/>
-        </w:rPr>
-        <w:t>int</w:t>
-      </w:r>
-      <w:proofErr w:type="spellEnd"/>
-      <w:r>
-        <w:rPr>
-          <w:rFonts w:ascii="Consolas" w:eastAsia="Consolas" w:hAnsi="Consolas" w:cs="Consolas"/>
-        </w:rPr>
-        <w:t xml:space="preserve"> k = 0; k &lt; K; ++k) {</w:t>
-      </w:r>
-      <w:r>
-        <w:br/>
-      </w:r>
-      <w:r>
-        <w:rPr>
-          <w:rFonts w:ascii="Consolas" w:eastAsia="Consolas" w:hAnsi="Consolas" w:cs="Consolas"/>
-        </w:rPr>
-        <w:t xml:space="preserve">        </w:t>
-      </w:r>
-      <w:r>
-        <w:tab/>
-      </w:r>
-      <w:r>
-        <w:tab/>
-      </w:r>
-      <w:r>
-        <w:rPr>
-          <w:rFonts w:ascii="Consolas" w:eastAsia="Consolas" w:hAnsi="Consolas" w:cs="Consolas"/>
-        </w:rPr>
-        <w:t>sum += A[row * K + k] * B[k * N + col];</w:t>
-      </w:r>
-      <w:r>
-        <w:br/>
-      </w:r>
-      <w:r>
-        <w:rPr>
-          <w:rFonts w:ascii="Consolas" w:eastAsia="Consolas" w:hAnsi="Consolas" w:cs="Consolas"/>
-        </w:rPr>
-        <w:t xml:space="preserve">    </w:t>
-      </w:r>
-      <w:r>
-        <w:tab/>
-      </w:r>
-      <w:r>
-        <w:tab/>
-      </w:r>
-      <w:r>
-        <w:rPr>
-          <w:rFonts w:ascii="Consolas" w:eastAsia="Consolas" w:hAnsi="Consolas" w:cs="Consolas"/>
-        </w:rPr>
-        <w:t>}</w:t>
-      </w:r>
-      <w:r>
-        <w:br/>
-      </w:r>
-      <w:r>
-        <w:rPr>
-          <w:rFonts w:ascii="Consolas" w:eastAsia="Consolas" w:hAnsi="Consolas" w:cs="Consolas"/>
-        </w:rPr>
+        <w:t xml:space="preserve">Further the </w:t>
+      </w:r>
+      <w:r>
+        <w:t>PTX is loaded via the CUDA Driver API and the kernel is launched</w:t>
+      </w:r>
+      <w:r>
+        <w:t>.</w:t>
+      </w:r>
+    </w:p>
+    <w:p>
+      <w:pPr>
+        <w:spacing w:before="240" w:after="240"/>
+      </w:pPr>
+    </w:p>
+    <w:p>
+      <w:pPr>
+        <w:pStyle w:val="ListParagraph"/>
+        <w:numPr>
+          <w:ilvl w:val="0"/>
+          <w:numId w:val="2"/>
+        </w:numPr>
+        <w:spacing w:before="240" w:after="240"/>
+      </w:pPr>
+      <w:r>
+        <w:t>cuda_evt.py</w:t>
+      </w:r>
+    </w:p>
+    <w:p>
+      <w:pPr>
+        <w:pStyle w:val="ListParagraph"/>
+        <w:spacing w:before="240" w:after="240"/>
+      </w:pPr>
+      <w:proofErr w:type="gramStart"/>
+      <w:r>
+        <w:t>cuda_evt.py</w:t>
+      </w:r>
+      <w:proofErr w:type="gramEnd"/>
+      <w:r>
+        <w:t xml:space="preserve"> consists of the following three functions: </w:t>
+      </w:r>
+      <w:proofErr w:type="spellStart"/>
+      <w:r>
+        <w:t>get_cuda_arch</w:t>
+      </w:r>
+      <w:proofErr w:type="spellEnd"/>
+      <w:r>
+        <w:t xml:space="preserve">(), </w:t>
+      </w:r>
+      <w:proofErr w:type="spellStart"/>
+      <w:r>
+        <w:t>get_cuda_version</w:t>
+      </w:r>
+      <w:proofErr w:type="spellEnd"/>
+      <w:r>
+        <w:t xml:space="preserve">() and </w:t>
+      </w:r>
+      <w:proofErr w:type="spellStart"/>
+      <w:r>
+        <w:t>nvcc_exist</w:t>
+      </w:r>
+      <w:proofErr w:type="spellEnd"/>
+      <w:r>
+        <w:t>().</w:t>
+      </w:r>
+    </w:p>
+    <w:p>
+      <w:pPr>
+        <w:pStyle w:val="ListParagraph"/>
+        <w:spacing w:before="240" w:after="240"/>
+      </w:pPr>
+    </w:p>
+    <w:p>
+      <w:pPr>
+        <w:pStyle w:val="ListParagraph"/>
+        <w:spacing w:before="240" w:after="240"/>
+      </w:pPr>
+      <w:r>
+        <w:t xml:space="preserve">The </w:t>
+      </w:r>
+      <w:proofErr w:type="spellStart"/>
+      <w:r>
+        <w:t>get_cuda_</w:t>
+      </w:r>
+      <w:proofErr w:type="gramStart"/>
+      <w:r>
+        <w:t>arch</w:t>
+      </w:r>
+      <w:proofErr w:type="spellEnd"/>
+      <w:r>
+        <w:t>(</w:t>
+      </w:r>
+      <w:proofErr w:type="gramEnd"/>
+      <w:r>
+        <w:t xml:space="preserve">) basically retrieves the </w:t>
+      </w:r>
+      <w:proofErr w:type="spellStart"/>
+      <w:r>
+        <w:t>cuda</w:t>
+      </w:r>
+      <w:proofErr w:type="spellEnd"/>
+      <w:r>
+        <w:t xml:space="preserve"> architecture of the target GPU. It helps to determine which GPU features and instructions are available,</w:t>
+      </w:r>
+      <w:r>
+        <w:rPr>
+          <w:rFonts w:ascii="Times New Roman" w:eastAsia="Times New Roman" w:hAnsi="Times New Roman" w:cs="Times New Roman"/>
+          <w:lang w:eastAsia="en-US"/>
+        </w:rPr>
+        <w:t xml:space="preserve"> </w:t>
+      </w:r>
+      <w:r>
+        <w:t xml:space="preserve">guiding </w:t>
+      </w:r>
+      <w:proofErr w:type="spellStart"/>
+      <w:r>
+        <w:t>PyTorch</w:t>
+      </w:r>
+      <w:proofErr w:type="spellEnd"/>
+      <w:r>
+        <w:t xml:space="preserve"> Inductor’s code generation to produce optimized CUDA kernels compatible with the target hardware.</w:t>
+      </w:r>
+    </w:p>
+    <w:p>
+      <w:pPr>
+        <w:pStyle w:val="ListParagraph"/>
+        <w:spacing w:before="240" w:after="240"/>
+      </w:pPr>
+    </w:p>
+    <w:p>
+      <w:pPr>
+        <w:pStyle w:val="ListParagraph"/>
+        <w:spacing w:before="240" w:after="240"/>
+      </w:pPr>
+      <w:r>
+        <w:t xml:space="preserve">The </w:t>
+      </w:r>
+      <w:proofErr w:type="spellStart"/>
+      <w:r>
+        <w:t>get_cuda_</w:t>
+      </w:r>
+      <w:proofErr w:type="gramStart"/>
+      <w:r>
+        <w:t>version</w:t>
+      </w:r>
+      <w:proofErr w:type="spellEnd"/>
+      <w:r>
+        <w:t>(</w:t>
+      </w:r>
+      <w:proofErr w:type="gramEnd"/>
+      <w:r>
+        <w:t xml:space="preserve">) </w:t>
+      </w:r>
+      <w:proofErr w:type="spellStart"/>
+      <w:r>
+        <w:t>retrives</w:t>
+      </w:r>
+      <w:proofErr w:type="spellEnd"/>
+      <w:r>
+        <w:t xml:space="preserve"> the </w:t>
+      </w:r>
+      <w:proofErr w:type="spellStart"/>
+      <w:r>
+        <w:t>cuda</w:t>
+      </w:r>
+      <w:proofErr w:type="spellEnd"/>
+      <w:r>
+        <w:t xml:space="preserve"> version used by the system. </w:t>
+      </w:r>
+      <w:r>
+        <w:t xml:space="preserve">The CUDA version is essential for </w:t>
+      </w:r>
+      <w:proofErr w:type="spellStart"/>
+      <w:r>
+        <w:t>PyTorch</w:t>
+      </w:r>
+      <w:proofErr w:type="spellEnd"/>
+      <w:r>
+        <w:t xml:space="preserve"> Inductor to ensure that generated CUDA kernels are compatible with the installed CUDA toolkit and drivers. It influences </w:t>
+      </w:r>
+      <w:r>
         <w:lastRenderedPageBreak/>
-        <w:t xml:space="preserve">    </w:t>
-      </w:r>
-      <w:r>
-        <w:tab/>
-      </w:r>
-      <w:r>
-        <w:tab/>
-      </w:r>
-      <w:r>
-        <w:rPr>
-          <w:rFonts w:ascii="Consolas" w:eastAsia="Consolas" w:hAnsi="Consolas" w:cs="Consolas"/>
-        </w:rPr>
-        <w:t>sum += C[row * N + col];</w:t>
-      </w:r>
-      <w:r>
-        <w:br/>
-      </w:r>
-      <w:r>
-        <w:rPr>
-          <w:rFonts w:ascii="Consolas" w:eastAsia="Consolas" w:hAnsi="Consolas" w:cs="Consolas"/>
-        </w:rPr>
-        <w:t xml:space="preserve">    </w:t>
-      </w:r>
-      <w:r>
-        <w:tab/>
-      </w:r>
-      <w:r>
-        <w:tab/>
-      </w:r>
-      <w:r>
-        <w:rPr>
-          <w:rFonts w:ascii="Consolas" w:eastAsia="Consolas" w:hAnsi="Consolas" w:cs="Consolas"/>
-        </w:rPr>
-        <w:t xml:space="preserve">Out[row * N + col] = max(sum, 0.0f);  // </w:t>
-      </w:r>
-      <w:proofErr w:type="spellStart"/>
-      <w:r>
-        <w:rPr>
-          <w:rFonts w:ascii="Consolas" w:eastAsia="Consolas" w:hAnsi="Consolas" w:cs="Consolas"/>
-        </w:rPr>
-        <w:t>ReLU</w:t>
-      </w:r>
-      <w:proofErr w:type="spellEnd"/>
-      <w:r>
-        <w:br/>
-      </w:r>
-      <w:r>
-        <w:tab/>
-      </w:r>
-      <w:r>
-        <w:rPr>
-          <w:rFonts w:ascii="Consolas" w:eastAsia="Consolas" w:hAnsi="Consolas" w:cs="Consolas"/>
-        </w:rPr>
-        <w:t>}</w:t>
-      </w:r>
-      <w:r>
-        <w:br/>
-      </w:r>
-      <w:r>
-        <w:t xml:space="preserve"> </w:t>
-      </w:r>
-    </w:p>
-    <w:p>
-      <w:pPr>
+        <w:t xml:space="preserve">compilation flags (e.g., for </w:t>
+      </w:r>
+      <w:proofErr w:type="spellStart"/>
+      <w:r>
+        <w:t>nvcc</w:t>
+      </w:r>
+      <w:proofErr w:type="spellEnd"/>
+      <w:r>
+        <w:t xml:space="preserve">, checked by </w:t>
+      </w:r>
+      <w:proofErr w:type="spellStart"/>
+      <w:r>
+        <w:t>nvcc_exist</w:t>
+      </w:r>
+      <w:proofErr w:type="spellEnd"/>
+      <w:r>
+        <w:t>) and kernel features (e.g., support for specific CUDA APIs or GPU instructions).</w:t>
+      </w:r>
+    </w:p>
+    <w:p>
+      <w:pPr>
+        <w:pStyle w:val="ListParagraph"/>
         <w:spacing w:before="240" w:after="240"/>
       </w:pPr>
-      <w:r>
-        <w:t>}</w:t>
-      </w:r>
-    </w:p>
-    <w:p>
-      <w:pPr>
+    </w:p>
+    <w:p>
+      <w:pPr>
+        <w:pStyle w:val="ListParagraph"/>
         <w:spacing w:before="240" w:after="240"/>
       </w:pPr>
+      <w:proofErr w:type="spellStart"/>
+      <w:r>
+        <w:t>nvcc_</w:t>
+      </w:r>
+      <w:proofErr w:type="gramStart"/>
+      <w:r>
+        <w:t>exist</w:t>
+      </w:r>
+      <w:proofErr w:type="spellEnd"/>
+      <w:r>
+        <w:t>(</w:t>
+      </w:r>
+      <w:proofErr w:type="gramEnd"/>
+      <w:r>
+        <w:t xml:space="preserve">) function is a utility function used to check if the </w:t>
+      </w:r>
+      <w:proofErr w:type="spellStart"/>
+      <w:r>
+        <w:t>nvcc</w:t>
+      </w:r>
+      <w:proofErr w:type="spellEnd"/>
+      <w:r>
+        <w:t xml:space="preserve"> compiler is accessible on the system</w:t>
+      </w:r>
+      <w:r>
+        <w:t xml:space="preserve"> to compile the generated </w:t>
+      </w:r>
+      <w:proofErr w:type="spellStart"/>
+      <w:r>
+        <w:t>cuda</w:t>
+      </w:r>
+      <w:proofErr w:type="spellEnd"/>
+      <w:r>
+        <w:t xml:space="preserve"> kernel</w:t>
+      </w:r>
+      <w:r>
+        <w:t xml:space="preserve">. </w:t>
+      </w:r>
     </w:p>
     <w:p>
       <w:pPr>
         <w:spacing w:before="240" w:after="240"/>
       </w:pPr>
-      <w:proofErr w:type="spellStart"/>
-      <w:r>
-        <w:t>T</w:t>
-      </w:r>
-      <w:r>
-        <w:t>orchInductor</w:t>
-      </w:r>
-      <w:proofErr w:type="spellEnd"/>
-      <w:r>
-        <w:t xml:space="preserve"> uses the NVRTC (</w:t>
-      </w:r>
-      <w:r>
-        <w:t>NVIDIA Runtime Compilation</w:t>
-      </w:r>
-      <w:r>
-        <w:t>) to compile the code string</w:t>
-      </w:r>
-      <w:r>
-        <w:t xml:space="preserve"> above</w:t>
-      </w:r>
-      <w:r>
-        <w:t xml:space="preserve"> into GPU-executable PTX (Parallel Thread Execution) </w:t>
-      </w:r>
-      <w:r>
-        <w:t>binary.</w:t>
-      </w:r>
-      <w:r>
-        <w:br/>
-      </w:r>
-    </w:p>
-    <w:p>
-      <w:pPr>
-        <w:spacing w:before="240" w:after="240"/>
-      </w:pPr>
-      <w:r>
-        <w:t xml:space="preserve">Further the </w:t>
-      </w:r>
-      <w:r>
-        <w:t>PTX is loaded via the CUDA Driver API and the kernel is launched</w:t>
-      </w:r>
-      <w:r>
-        <w:t>.</w:t>
-      </w:r>
     </w:p>
     <w:sectPr>
       <w:headerReference w:type="default" r:id="rId10"/>
@@ -4872,7 +5431,7 @@
 </file>
 
 <file path=word/endnotes.xml><?xml version="1.0" encoding="utf-8"?>
-<w:endnotes xmlns:wpc="http://schemas.microsoft.com/office/word/2010/wordprocessingCanvas" xmlns:cx="http://schemas.microsoft.com/office/drawing/2014/chartex" xmlns:mc="http://schemas.openxmlformats.org/markup-compatibility/2006" xmlns:o="urn:schemas-microsoft-com:office:office" xmlns:r="http://schemas.openxmlformats.org/officeDocument/2006/relationships" xmlns:m="http://schemas.openxmlformats.org/officeDocument/2006/math" xmlns:v="urn:schemas-microsoft-com:vml" xmlns:wp14="http://schemas.microsoft.com/office/word/2010/wordprocessingDrawing" xmlns:wp="http://schemas.openxmlformats.org/drawingml/2006/wordprocessingDrawing" xmlns:w10="urn:schemas-microsoft-com:office:word" xmlns:w="http://schemas.openxmlformats.org/wordprocessingml/2006/main" xmlns:w14="http://schemas.microsoft.com/office/word/2010/wordml" xmlns:w15="http://schemas.microsoft.com/office/word/2012/wordml" xmlns:w16se="http://schemas.microsoft.com/office/word/2015/wordml/symex" xmlns:wpg="http://schemas.microsoft.com/office/word/2010/wordprocessingGroup" xmlns:wpi="http://schemas.microsoft.com/office/word/2010/wordprocessingInk" xmlns:wne="http://schemas.microsoft.com/office/word/2006/wordml" xmlns:wps="http://schemas.microsoft.com/office/word/2010/wordprocessingShape" mc:Ignorable="w14 w15 w16se wp14">
+<w:endnotes xmlns:wpc="http://schemas.microsoft.com/office/word/2010/wordprocessingCanvas" xmlns:mc="http://schemas.openxmlformats.org/markup-compatibility/2006" xmlns:o="urn:schemas-microsoft-com:office:office" xmlns:r="http://schemas.openxmlformats.org/officeDocument/2006/relationships" xmlns:m="http://schemas.openxmlformats.org/officeDocument/2006/math" xmlns:v="urn:schemas-microsoft-com:vml" xmlns:wp14="http://schemas.microsoft.com/office/word/2010/wordprocessingDrawing" xmlns:wp="http://schemas.openxmlformats.org/drawingml/2006/wordprocessingDrawing" xmlns:w10="urn:schemas-microsoft-com:office:word" xmlns:w="http://schemas.openxmlformats.org/wordprocessingml/2006/main" xmlns:w14="http://schemas.microsoft.com/office/word/2010/wordml" xmlns:w15="http://schemas.microsoft.com/office/word/2012/wordml" xmlns:wpg="http://schemas.microsoft.com/office/word/2010/wordprocessingGroup" xmlns:wpi="http://schemas.microsoft.com/office/word/2010/wordprocessingInk" xmlns:wne="http://schemas.microsoft.com/office/word/2006/wordml" xmlns:wps="http://schemas.microsoft.com/office/word/2010/wordprocessingShape" mc:Ignorable="w14 w15 wp14">
   <w:endnote w:type="separator" w:id="-1">
     <w:p>
       <w:pPr>
@@ -4897,7 +5456,7 @@
 </file>
 
 <file path=word/footer1.xml><?xml version="1.0" encoding="utf-8"?>
-<w:ftr xmlns:wpc="http://schemas.microsoft.com/office/word/2010/wordprocessingCanvas" xmlns:cx="http://schemas.microsoft.com/office/drawing/2014/chartex" xmlns:mc="http://schemas.openxmlformats.org/markup-compatibility/2006" xmlns:o="urn:schemas-microsoft-com:office:office" xmlns:r="http://schemas.openxmlformats.org/officeDocument/2006/relationships" xmlns:m="http://schemas.openxmlformats.org/officeDocument/2006/math" xmlns:v="urn:schemas-microsoft-com:vml" xmlns:wp14="http://schemas.microsoft.com/office/word/2010/wordprocessingDrawing" xmlns:wp="http://schemas.openxmlformats.org/drawingml/2006/wordprocessingDrawing" xmlns:w10="urn:schemas-microsoft-com:office:word" xmlns:w="http://schemas.openxmlformats.org/wordprocessingml/2006/main" xmlns:w14="http://schemas.microsoft.com/office/word/2010/wordml" xmlns:w15="http://schemas.microsoft.com/office/word/2012/wordml" xmlns:w16se="http://schemas.microsoft.com/office/word/2015/wordml/symex" xmlns:wpg="http://schemas.microsoft.com/office/word/2010/wordprocessingGroup" xmlns:wpi="http://schemas.microsoft.com/office/word/2010/wordprocessingInk" xmlns:wne="http://schemas.microsoft.com/office/word/2006/wordml" xmlns:wps="http://schemas.microsoft.com/office/word/2010/wordprocessingShape" mc:Ignorable="w14 w15 w16se wp14">
+<w:ftr xmlns:wpc="http://schemas.microsoft.com/office/word/2010/wordprocessingCanvas" xmlns:mc="http://schemas.openxmlformats.org/markup-compatibility/2006" xmlns:o="urn:schemas-microsoft-com:office:office" xmlns:r="http://schemas.openxmlformats.org/officeDocument/2006/relationships" xmlns:m="http://schemas.openxmlformats.org/officeDocument/2006/math" xmlns:v="urn:schemas-microsoft-com:vml" xmlns:wp14="http://schemas.microsoft.com/office/word/2010/wordprocessingDrawing" xmlns:wp="http://schemas.openxmlformats.org/drawingml/2006/wordprocessingDrawing" xmlns:w10="urn:schemas-microsoft-com:office:word" xmlns:w="http://schemas.openxmlformats.org/wordprocessingml/2006/main" xmlns:w14="http://schemas.microsoft.com/office/word/2010/wordml" xmlns:w15="http://schemas.microsoft.com/office/word/2012/wordml" xmlns:wpg="http://schemas.microsoft.com/office/word/2010/wordprocessingGroup" xmlns:wpi="http://schemas.microsoft.com/office/word/2010/wordprocessingInk" xmlns:wne="http://schemas.microsoft.com/office/word/2006/wordml" xmlns:wps="http://schemas.microsoft.com/office/word/2010/wordprocessingShape" mc:Ignorable="w14 w15 wp14">
   <w:tbl>
     <w:tblPr>
       <w:tblW w:w="0" w:type="auto"/>
@@ -4958,7 +5517,7 @@
 </file>
 
 <file path=word/footnotes.xml><?xml version="1.0" encoding="utf-8"?>
-<w:footnotes xmlns:wpc="http://schemas.microsoft.com/office/word/2010/wordprocessingCanvas" xmlns:cx="http://schemas.microsoft.com/office/drawing/2014/chartex" xmlns:mc="http://schemas.openxmlformats.org/markup-compatibility/2006" xmlns:o="urn:schemas-microsoft-com:office:office" xmlns:r="http://schemas.openxmlformats.org/officeDocument/2006/relationships" xmlns:m="http://schemas.openxmlformats.org/officeDocument/2006/math" xmlns:v="urn:schemas-microsoft-com:vml" xmlns:wp14="http://schemas.microsoft.com/office/word/2010/wordprocessingDrawing" xmlns:wp="http://schemas.openxmlformats.org/drawingml/2006/wordprocessingDrawing" xmlns:w10="urn:schemas-microsoft-com:office:word" xmlns:w="http://schemas.openxmlformats.org/wordprocessingml/2006/main" xmlns:w14="http://schemas.microsoft.com/office/word/2010/wordml" xmlns:w15="http://schemas.microsoft.com/office/word/2012/wordml" xmlns:w16se="http://schemas.microsoft.com/office/word/2015/wordml/symex" xmlns:wpg="http://schemas.microsoft.com/office/word/2010/wordprocessingGroup" xmlns:wpi="http://schemas.microsoft.com/office/word/2010/wordprocessingInk" xmlns:wne="http://schemas.microsoft.com/office/word/2006/wordml" xmlns:wps="http://schemas.microsoft.com/office/word/2010/wordprocessingShape" mc:Ignorable="w14 w15 w16se wp14">
+<w:footnotes xmlns:wpc="http://schemas.microsoft.com/office/word/2010/wordprocessingCanvas" xmlns:mc="http://schemas.openxmlformats.org/markup-compatibility/2006" xmlns:o="urn:schemas-microsoft-com:office:office" xmlns:r="http://schemas.openxmlformats.org/officeDocument/2006/relationships" xmlns:m="http://schemas.openxmlformats.org/officeDocument/2006/math" xmlns:v="urn:schemas-microsoft-com:vml" xmlns:wp14="http://schemas.microsoft.com/office/word/2010/wordprocessingDrawing" xmlns:wp="http://schemas.openxmlformats.org/drawingml/2006/wordprocessingDrawing" xmlns:w10="urn:schemas-microsoft-com:office:word" xmlns:w="http://schemas.openxmlformats.org/wordprocessingml/2006/main" xmlns:w14="http://schemas.microsoft.com/office/word/2010/wordml" xmlns:w15="http://schemas.microsoft.com/office/word/2012/wordml" xmlns:wpg="http://schemas.microsoft.com/office/word/2010/wordprocessingGroup" xmlns:wpi="http://schemas.microsoft.com/office/word/2010/wordprocessingInk" xmlns:wne="http://schemas.microsoft.com/office/word/2006/wordml" xmlns:wps="http://schemas.microsoft.com/office/word/2010/wordprocessingShape" mc:Ignorable="w14 w15 wp14">
   <w:footnote w:type="separator" w:id="-1">
     <w:p>
       <w:pPr>
@@ -4983,7 +5542,7 @@
 </file>
 
 <file path=word/header1.xml><?xml version="1.0" encoding="utf-8"?>
-<w:hdr xmlns:wpc="http://schemas.microsoft.com/office/word/2010/wordprocessingCanvas" xmlns:cx="http://schemas.microsoft.com/office/drawing/2014/chartex" xmlns:mc="http://schemas.openxmlformats.org/markup-compatibility/2006" xmlns:o="urn:schemas-microsoft-com:office:office" xmlns:r="http://schemas.openxmlformats.org/officeDocument/2006/relationships" xmlns:m="http://schemas.openxmlformats.org/officeDocument/2006/math" xmlns:v="urn:schemas-microsoft-com:vml" xmlns:wp14="http://schemas.microsoft.com/office/word/2010/wordprocessingDrawing" xmlns:wp="http://schemas.openxmlformats.org/drawingml/2006/wordprocessingDrawing" xmlns:w10="urn:schemas-microsoft-com:office:word" xmlns:w="http://schemas.openxmlformats.org/wordprocessingml/2006/main" xmlns:w14="http://schemas.microsoft.com/office/word/2010/wordml" xmlns:w15="http://schemas.microsoft.com/office/word/2012/wordml" xmlns:w16se="http://schemas.microsoft.com/office/word/2015/wordml/symex" xmlns:wpg="http://schemas.microsoft.com/office/word/2010/wordprocessingGroup" xmlns:wpi="http://schemas.microsoft.com/office/word/2010/wordprocessingInk" xmlns:wne="http://schemas.microsoft.com/office/word/2006/wordml" xmlns:wps="http://schemas.microsoft.com/office/word/2010/wordprocessingShape" mc:Ignorable="w14 w15 w16se wp14">
+<w:hdr xmlns:wpc="http://schemas.microsoft.com/office/word/2010/wordprocessingCanvas" xmlns:mc="http://schemas.openxmlformats.org/markup-compatibility/2006" xmlns:o="urn:schemas-microsoft-com:office:office" xmlns:r="http://schemas.openxmlformats.org/officeDocument/2006/relationships" xmlns:m="http://schemas.openxmlformats.org/officeDocument/2006/math" xmlns:v="urn:schemas-microsoft-com:vml" xmlns:wp14="http://schemas.microsoft.com/office/word/2010/wordprocessingDrawing" xmlns:wp="http://schemas.openxmlformats.org/drawingml/2006/wordprocessingDrawing" xmlns:w10="urn:schemas-microsoft-com:office:word" xmlns:w="http://schemas.openxmlformats.org/wordprocessingml/2006/main" xmlns:w14="http://schemas.microsoft.com/office/word/2010/wordml" xmlns:w15="http://schemas.microsoft.com/office/word/2012/wordml" xmlns:wpg="http://schemas.microsoft.com/office/word/2010/wordprocessingGroup" xmlns:wpi="http://schemas.microsoft.com/office/word/2010/wordprocessingInk" xmlns:wne="http://schemas.microsoft.com/office/word/2006/wordml" xmlns:wps="http://schemas.microsoft.com/office/word/2010/wordprocessingShape" mc:Ignorable="w14 w15 wp14">
   <w:tbl>
     <w:tblPr>
       <w:tblW w:w="0" w:type="auto"/>
@@ -5082,8 +5641,8 @@
 </file>
 
 <file path=word/numbering.xml><?xml version="1.0" encoding="utf-8"?>
-<w:numbering xmlns:wpc="http://schemas.microsoft.com/office/word/2010/wordprocessingCanvas" xmlns:cx="http://schemas.microsoft.com/office/drawing/2014/chartex" xmlns:mc="http://schemas.openxmlformats.org/markup-compatibility/2006" xmlns:o="urn:schemas-microsoft-com:office:office" xmlns:r="http://schemas.openxmlformats.org/officeDocument/2006/relationships" xmlns:m="http://schemas.openxmlformats.org/officeDocument/2006/math" xmlns:v="urn:schemas-microsoft-com:vml" xmlns:wp14="http://schemas.microsoft.com/office/word/2010/wordprocessingDrawing" xmlns:wp="http://schemas.openxmlformats.org/drawingml/2006/wordprocessingDrawing" xmlns:w10="urn:schemas-microsoft-com:office:word" xmlns:w="http://schemas.openxmlformats.org/wordprocessingml/2006/main" xmlns:w14="http://schemas.microsoft.com/office/word/2010/wordml" xmlns:w15="http://schemas.microsoft.com/office/word/2012/wordml" xmlns:w16se="http://schemas.microsoft.com/office/word/2015/wordml/symex" xmlns:wpg="http://schemas.microsoft.com/office/word/2010/wordprocessingGroup" xmlns:wpi="http://schemas.microsoft.com/office/word/2010/wordprocessingInk" xmlns:wne="http://schemas.microsoft.com/office/word/2006/wordml" xmlns:wps="http://schemas.microsoft.com/office/word/2010/wordprocessingShape" mc:Ignorable="w14 w15 w16se wp14">
-  <w:abstractNum w:abstractNumId="0" w15:restartNumberingAfterBreak="0">
+<w:numbering xmlns:wpc="http://schemas.microsoft.com/office/word/2010/wordprocessingCanvas" xmlns:mc="http://schemas.openxmlformats.org/markup-compatibility/2006" xmlns:o="urn:schemas-microsoft-com:office:office" xmlns:r="http://schemas.openxmlformats.org/officeDocument/2006/relationships" xmlns:m="http://schemas.openxmlformats.org/officeDocument/2006/math" xmlns:v="urn:schemas-microsoft-com:vml" xmlns:wp14="http://schemas.microsoft.com/office/word/2010/wordprocessingDrawing" xmlns:wp="http://schemas.openxmlformats.org/drawingml/2006/wordprocessingDrawing" xmlns:w10="urn:schemas-microsoft-com:office:word" xmlns:w="http://schemas.openxmlformats.org/wordprocessingml/2006/main" xmlns:w14="http://schemas.microsoft.com/office/word/2010/wordml" xmlns:w15="http://schemas.microsoft.com/office/word/2012/wordml" xmlns:wpg="http://schemas.microsoft.com/office/word/2010/wordprocessingGroup" xmlns:wpi="http://schemas.microsoft.com/office/word/2010/wordprocessingInk" xmlns:wne="http://schemas.microsoft.com/office/word/2006/wordml" xmlns:wps="http://schemas.microsoft.com/office/word/2010/wordprocessingShape" mc:Ignorable="w14 w15 wp14">
+  <w:abstractNum w:abstractNumId="0">
     <w:nsid w:val="0E0680A2"/>
     <w:multiLevelType w:val="hybridMultilevel"/>
     <w:tmpl w:val="0448A9CA"/>
@@ -5196,7 +5755,7 @@
       </w:rPr>
     </w:lvl>
   </w:abstractNum>
-  <w:abstractNum w:abstractNumId="1" w15:restartNumberingAfterBreak="0">
+  <w:abstractNum w:abstractNumId="1">
     <w:nsid w:val="1AEEB1D3"/>
     <w:multiLevelType w:val="hybridMultilevel"/>
     <w:tmpl w:val="58A2A68E"/>
@@ -5282,7 +5841,7 @@
       </w:pPr>
     </w:lvl>
   </w:abstractNum>
-  <w:abstractNum w:abstractNumId="2" w15:restartNumberingAfterBreak="0">
+  <w:abstractNum w:abstractNumId="2">
     <w:nsid w:val="2640A4F6"/>
     <w:multiLevelType w:val="hybridMultilevel"/>
     <w:tmpl w:val="610A1AE0"/>
@@ -5368,7 +5927,7 @@
       </w:pPr>
     </w:lvl>
   </w:abstractNum>
-  <w:abstractNum w:abstractNumId="3" w15:restartNumberingAfterBreak="0">
+  <w:abstractNum w:abstractNumId="3">
     <w:nsid w:val="3908A521"/>
     <w:multiLevelType w:val="hybridMultilevel"/>
     <w:tmpl w:val="106206DC"/>
@@ -5481,7 +6040,7 @@
       </w:rPr>
     </w:lvl>
   </w:abstractNum>
-  <w:abstractNum w:abstractNumId="4" w15:restartNumberingAfterBreak="0">
+  <w:abstractNum w:abstractNumId="4">
     <w:nsid w:val="511ADD6E"/>
     <w:multiLevelType w:val="hybridMultilevel"/>
     <w:tmpl w:val="AB46491C"/>
@@ -5613,7 +6172,7 @@
 </file>
 
 <file path=word/styles.xml><?xml version="1.0" encoding="utf-8"?>
-<w:styles xmlns:mc="http://schemas.openxmlformats.org/markup-compatibility/2006" xmlns:r="http://schemas.openxmlformats.org/officeDocument/2006/relationships" xmlns:w="http://schemas.openxmlformats.org/wordprocessingml/2006/main" xmlns:w14="http://schemas.microsoft.com/office/word/2010/wordml" xmlns:w15="http://schemas.microsoft.com/office/word/2012/wordml" xmlns:w16se="http://schemas.microsoft.com/office/word/2015/wordml/symex" mc:Ignorable="w14 w15 w16se">
+<w:styles xmlns:mc="http://schemas.openxmlformats.org/markup-compatibility/2006" xmlns:r="http://schemas.openxmlformats.org/officeDocument/2006/relationships" xmlns:w="http://schemas.openxmlformats.org/wordprocessingml/2006/main" xmlns:w14="http://schemas.microsoft.com/office/word/2010/wordml" xmlns:w15="http://schemas.microsoft.com/office/word/2012/wordml" mc:Ignorable="w14 w15">
   <w:docDefaults>
     <w:rPrDefault>
       <w:rPr>
@@ -6191,7 +6750,6 @@
   <w:style w:type="character" w:default="1" w:styleId="DefaultParagraphFont">
     <w:name w:val="Default Paragraph Font"/>
     <w:uiPriority w:val="1"/>
-    <w:semiHidden/>
     <w:unhideWhenUsed/>
   </w:style>
   <w:style w:type="table" w:default="1" w:styleId="TableNormal">
@@ -6515,6 +7073,7 @@
       <w:spacing w:after="0" w:line="240" w:lineRule="auto"/>
     </w:pPr>
     <w:tblPr>
+      <w:tblInd w:w="0" w:type="dxa"/>
       <w:tblBorders>
         <w:top w:val="single" w:sz="4" w:space="0" w:color="000000" w:themeColor="text1"/>
         <w:left w:val="single" w:sz="4" w:space="0" w:color="000000" w:themeColor="text1"/>
@@ -6523,7 +7082,24 @@
         <w:insideH w:val="single" w:sz="4" w:space="0" w:color="000000" w:themeColor="text1"/>
         <w:insideV w:val="single" w:sz="4" w:space="0" w:color="000000" w:themeColor="text1"/>
       </w:tblBorders>
+      <w:tblCellMar>
+        <w:top w:w="0" w:type="dxa"/>
+        <w:left w:w="108" w:type="dxa"/>
+        <w:bottom w:w="0" w:type="dxa"/>
+        <w:right w:w="108" w:type="dxa"/>
+      </w:tblCellMar>
     </w:tblPr>
+  </w:style>
+  <w:style w:type="paragraph" w:styleId="NormalWeb">
+    <w:name w:val="Normal (Web)"/>
+    <w:basedOn w:val="Normal"/>
+    <w:uiPriority w:val="99"/>
+    <w:semiHidden/>
+    <w:unhideWhenUsed/>
+    <w:rsid w:val="00562C10"/>
+    <w:rPr>
+      <w:rFonts w:ascii="Times New Roman" w:hAnsi="Times New Roman" w:cs="Times New Roman"/>
+    </w:rPr>
   </w:style>
 </w:styles>
 </file>

</xml_diff>